<commit_message>
terminado ejercicio 2 apartado 2
</commit_message>
<xml_diff>
--- a/PEC1/Memoria.docx
+++ b/PEC1/Memoria.docx
@@ -1980,8 +1980,13 @@
         <w:t xml:space="preserve">pueden </w:t>
       </w:r>
       <w:r>
-        <w:t>deberse a problemas durante el escaneo como suciedad en el vidrio del escáner o en el mismo documento.  Como hay muchas tonalidades de gris, podemos eliminar gran parte del ruido utilizando un filtro de umbralización</w:t>
-      </w:r>
+        <w:t xml:space="preserve">deberse a problemas durante el escaneo como suciedad en el vidrio del escáner o en el mismo documento.  Como hay muchas tonalidades de gris, podemos eliminar gran parte del ruido utilizando un filtro de </w:t>
+      </w:r>
+      <w:proofErr w:type="spellStart"/>
+      <w:r>
+        <w:t>umbralización</w:t>
+      </w:r>
+      <w:proofErr w:type="spellEnd"/>
       <w:r>
         <w:t xml:space="preserve"> y después restaurar los detalles que puedan haberse perdido de los contornos.</w:t>
       </w:r>
@@ -2181,7 +2186,15 @@
         <w:t>Podemos observar ruido que se caracteriza por seguir patrones de píxeles que son diferentes en color o intensidad a los píxeles circundantes.</w:t>
       </w:r>
       <w:r>
-        <w:t xml:space="preserve"> Al ser parecido al ruido “sal y pimienta” (aunque formando un patrón), gran parte del ruido podrá eliminarse aplicando un filtro de mediana a la imagen. Si después sigue quedando algún resto, se puede utilizar un filtro de umbralización binaria en la región de interés.</w:t>
+        <w:t xml:space="preserve"> Al ser parecido al ruido “sal y pimienta” (aunque formando un patrón), gran parte del ruido podrá eliminarse aplicando un filtro de mediana a la imagen. Si después sigue quedando algún resto, se puede utilizar un filtro de </w:t>
+      </w:r>
+      <w:proofErr w:type="spellStart"/>
+      <w:r>
+        <w:t>umbralización</w:t>
+      </w:r>
+      <w:proofErr w:type="spellEnd"/>
+      <w:r>
+        <w:t xml:space="preserve"> binaria en la región de interés.</w:t>
       </w:r>
     </w:p>
     <w:p>
@@ -2564,9 +2577,14 @@
       <w:r>
         <w:t xml:space="preserve">Si este es el caso, podemos utilizar un filtro de </w:t>
       </w:r>
+      <w:proofErr w:type="spellStart"/>
       <w:r>
         <w:lastRenderedPageBreak/>
-        <w:t>umbralización en la región de interés que establezca todos los píxeles cuya intensidad es diferente de la del fondo a la intensidad de los píxeles del fondo.</w:t>
+        <w:t>umbralización</w:t>
+      </w:r>
+      <w:proofErr w:type="spellEnd"/>
+      <w:r>
+        <w:t xml:space="preserve"> en la región de interés que establezca todos los píxeles cuya intensidad es diferente de la del fondo a la intensidad de los píxeles del fondo.</w:t>
       </w:r>
     </w:p>
     <w:p>
@@ -2672,7 +2690,7 @@
           <w:noProof/>
         </w:rPr>
         <w:drawing>
-          <wp:inline distT="0" distB="0" distL="0" distR="0" wp14:anchorId="758FC125" wp14:editId="2B85747B">
+          <wp:inline distT="0" distB="0" distL="0" distR="0" wp14:anchorId="758FC125" wp14:editId="1B31EBD2">
             <wp:extent cx="2432050" cy="1802616"/>
             <wp:effectExtent l="0" t="0" r="6350" b="7620"/>
             <wp:docPr id="1433546991" name="Picture 1433546991" descr="A drawing of a fish&#10;&#10;Description automatically generated"/>
@@ -2784,8 +2802,17 @@
           <w:b/>
           <w:bCs/>
         </w:rPr>
-        <w:t>Filtro Non-Local-Means</w:t>
-      </w:r>
+        <w:t>Filtro Non-Local-</w:t>
+      </w:r>
+      <w:proofErr w:type="spellStart"/>
+      <w:r>
+        <w:rPr>
+          <w:b/>
+          <w:bCs/>
+        </w:rPr>
+        <w:t>Means</w:t>
+      </w:r>
+      <w:proofErr w:type="spellEnd"/>
     </w:p>
     <w:p>
       <w:pPr>
@@ -2794,9 +2821,11 @@
       <w:r>
         <w:t>Elimina el ruido impulsivo utilizando la función “</w:t>
       </w:r>
+      <w:proofErr w:type="spellStart"/>
       <w:r>
         <w:t>fastNlMeansDenoising</w:t>
       </w:r>
+      <w:proofErr w:type="spellEnd"/>
       <w:r>
         <w:t>”. Esta función</w:t>
       </w:r>
@@ -2921,7 +2950,15 @@
         <w:jc w:val="both"/>
       </w:pPr>
       <w:r>
-        <w:t>Elimina el ruido impulsivo aplicando la función “medianBlur”. Esta función sustituye</w:t>
+        <w:t>Elimina el ruido impulsivo aplicando la función “</w:t>
+      </w:r>
+      <w:proofErr w:type="spellStart"/>
+      <w:r>
+        <w:t>medianBlur</w:t>
+      </w:r>
+      <w:proofErr w:type="spellEnd"/>
+      <w:r>
+        <w:t>”. Esta función sustituye</w:t>
       </w:r>
       <w:r>
         <w:t xml:space="preserve"> el valor de cada píxel en la imagen por la mediana de los valores de los píxeles vecinos en una ventana definida.</w:t>
@@ -3053,7 +3090,15 @@
         <w:jc w:val="both"/>
       </w:pPr>
       <w:r>
-        <w:t xml:space="preserve">Puede apreciarse como este filtro es menos efectivo que el filtro Non-Local-Means ya que o bien no elimina completamente el ruido o bien lo hace a costa de una gran pérdida de detalle. </w:t>
+        <w:t>Puede apreciarse como este filtro es menos efectivo que el filtro Non-Local-</w:t>
+      </w:r>
+      <w:proofErr w:type="spellStart"/>
+      <w:r>
+        <w:t>Means</w:t>
+      </w:r>
+      <w:proofErr w:type="spellEnd"/>
+      <w:r>
+        <w:t xml:space="preserve"> ya que o bien no elimina completamente el ruido o bien lo hace a costa de una gran pérdida de detalle. </w:t>
       </w:r>
     </w:p>
     <w:p>
@@ -3078,8 +3123,17 @@
           <w:b/>
           <w:bCs/>
         </w:rPr>
-        <w:t>Filtro Umbralización</w:t>
-      </w:r>
+        <w:t xml:space="preserve">Filtro </w:t>
+      </w:r>
+      <w:proofErr w:type="spellStart"/>
+      <w:r>
+        <w:rPr>
+          <w:b/>
+          <w:bCs/>
+        </w:rPr>
+        <w:t>Umbralización</w:t>
+      </w:r>
+      <w:proofErr w:type="spellEnd"/>
     </w:p>
     <w:p>
       <w:pPr>
@@ -3088,11 +3142,21 @@
       <w:r>
         <w:t>Elimina el ruido en tonalidades de gris aplicando la función “</w:t>
       </w:r>
+      <w:proofErr w:type="spellStart"/>
       <w:r>
         <w:t>threshold</w:t>
       </w:r>
-      <w:r>
-        <w:t>”. Este filtro de umbralización binaria c</w:t>
+      <w:proofErr w:type="spellEnd"/>
+      <w:r>
+        <w:t xml:space="preserve">”. Este filtro de </w:t>
+      </w:r>
+      <w:proofErr w:type="spellStart"/>
+      <w:r>
+        <w:t>umbralización</w:t>
+      </w:r>
+      <w:proofErr w:type="spellEnd"/>
+      <w:r>
+        <w:t xml:space="preserve"> binaria c</w:t>
       </w:r>
       <w:r>
         <w:t>onvierte una imagen en escala de grises a una imagen binaria</w:t>
@@ -3293,7 +3357,23 @@
         <w:t>filter2D</w:t>
       </w:r>
       <w:r>
-        <w:t>” para realzar los bordes de una imagen aplicando una operación de convolución y un kernel predefinido de refinado de realce de bordes. Muy útil cuando los bordes de la imagen se han difuminado como consecuencia de una operación anterior. A continuación, un ejemplo en el que se realzan los bordes difuminados tras aplicar el filtro Non-Local-Means:</w:t>
+        <w:t xml:space="preserve">” para realzar los bordes de una imagen aplicando una operación de convolución y un </w:t>
+      </w:r>
+      <w:proofErr w:type="spellStart"/>
+      <w:r>
+        <w:t>kernel</w:t>
+      </w:r>
+      <w:proofErr w:type="spellEnd"/>
+      <w:r>
+        <w:t xml:space="preserve"> predefinido de refinado de realce de bordes. Muy útil cuando los bordes de la imagen se han difuminado como consecuencia de una operación anterior. A continuación, un ejemplo en el que se realzan los bordes difuminados tras aplicar el filtro Non-Local-</w:t>
+      </w:r>
+      <w:proofErr w:type="spellStart"/>
+      <w:r>
+        <w:t>Means</w:t>
+      </w:r>
+      <w:proofErr w:type="spellEnd"/>
+      <w:r>
+        <w:t>:</w:t>
       </w:r>
     </w:p>
     <w:p>
@@ -3525,7 +3605,15 @@
         <w:t xml:space="preserve">función </w:t>
       </w:r>
       <w:r>
-        <w:t>“erode”</w:t>
+        <w:t>“</w:t>
+      </w:r>
+      <w:proofErr w:type="spellStart"/>
+      <w:r>
+        <w:t>erode</w:t>
+      </w:r>
+      <w:proofErr w:type="spellEnd"/>
+      <w:r>
+        <w:t>”</w:t>
       </w:r>
       <w:r>
         <w:t xml:space="preserve"> </w:t>
@@ -3626,7 +3714,15 @@
         <w:jc w:val="both"/>
       </w:pPr>
       <w:r>
-        <w:t>Cualquiera de las anteriores funciones puede utilizarse sobre la imagen al completo o sobre una región de interés. Esta opción permite al usuario seleccionar una región sobre la que aplicar alguno de los operadores, sin que el resto de la imagen se vea afectada. Como ejemplo, se aplica el filtro Non-Local-Means con una gran intensidad de filtro a una región aislada de una imagen:</w:t>
+        <w:t>Cualquiera de las anteriores funciones puede utilizarse sobre la imagen al completo o sobre una región de interés. Esta opción permite al usuario seleccionar una región sobre la que aplicar alguno de los operadores, sin que el resto de la imagen se vea afectada. Como ejemplo, se aplica el filtro Non-Local-</w:t>
+      </w:r>
+      <w:proofErr w:type="spellStart"/>
+      <w:r>
+        <w:t>Means</w:t>
+      </w:r>
+      <w:proofErr w:type="spellEnd"/>
+      <w:r>
+        <w:t xml:space="preserve"> con una gran intensidad de filtro a una región aislada de una imagen:</w:t>
       </w:r>
     </w:p>
     <w:p>
@@ -3788,17 +3884,34 @@
           <w:b/>
           <w:bCs/>
         </w:rPr>
-        <w:t>Filtro Umbralizacion</w:t>
-      </w:r>
+        <w:t xml:space="preserve">Filtro </w:t>
+      </w:r>
+      <w:proofErr w:type="spellStart"/>
       <w:r>
         <w:rPr>
           <w:b/>
           <w:bCs/>
         </w:rPr>
+        <w:t>Umbralizacion</w:t>
+      </w:r>
+      <w:proofErr w:type="spellEnd"/>
+      <w:r>
+        <w:rPr>
+          <w:b/>
+          <w:bCs/>
+        </w:rPr>
         <w:t xml:space="preserve"> </w:t>
       </w:r>
       <w:r>
-        <w:t xml:space="preserve">con threshold = 1 en la región de la mancha. Esto hará que se eliminen todas las tonalidades de gris intermedias </w:t>
+        <w:t xml:space="preserve">con </w:t>
+      </w:r>
+      <w:proofErr w:type="spellStart"/>
+      <w:r>
+        <w:t>threshold</w:t>
+      </w:r>
+      <w:proofErr w:type="spellEnd"/>
+      <w:r>
+        <w:t xml:space="preserve"> = 1 en la región de la mancha. Esto hará que se eliminen todas las tonalidades de gris intermedias </w:t>
       </w:r>
     </w:p>
     <w:p>
@@ -3974,8 +4087,17 @@
           <w:b/>
           <w:bCs/>
         </w:rPr>
-        <w:t>Non-Local-Means</w:t>
-      </w:r>
+        <w:t>Non-Local-</w:t>
+      </w:r>
+      <w:proofErr w:type="spellStart"/>
+      <w:r>
+        <w:rPr>
+          <w:b/>
+          <w:bCs/>
+        </w:rPr>
+        <w:t>Means</w:t>
+      </w:r>
+      <w:proofErr w:type="spellEnd"/>
       <w:r>
         <w:t xml:space="preserve"> con intensidad de filtro =</w:t>
       </w:r>
@@ -4063,22 +4185,7 @@
         <w:t>egro</w:t>
       </w:r>
       <w:r>
-        <w:t xml:space="preserve"> con </w:t>
-      </w:r>
-      <w:r>
-        <w:t>umbral</w:t>
-      </w:r>
-      <w:r>
-        <w:t xml:space="preserve"> =  </w:t>
-      </w:r>
-      <w:r>
-        <w:t>255</w:t>
-      </w:r>
-      <w:r>
-        <w:t xml:space="preserve"> para eliminar</w:t>
-      </w:r>
-      <w:r>
-        <w:t xml:space="preserve"> parte del ruido residual negro de la mancha:</w:t>
+        <w:t xml:space="preserve"> con umbral =  255 para eliminar parte del ruido residual negro de la mancha:</w:t>
       </w:r>
     </w:p>
     <w:p>
@@ -4222,9 +4329,6 @@
         </w:rPr>
       </w:pPr>
       <w:r>
-        <w:rPr>
-          <w:lang w:val="en-GB"/>
-        </w:rPr>
         <w:t xml:space="preserve">                                     </w:t>
       </w:r>
       <w:r>
@@ -4294,13 +4398,15 @@
         <w:t xml:space="preserve">En esta imagen </w:t>
       </w:r>
       <w:r>
-        <w:t>podemos identificar ruido “sal y pimienta” por toda la imagen y un</w:t>
-      </w:r>
-      <w:r>
-        <w:t xml:space="preserve"> patrón vertical el el lateral izquierdo de la imagen. Este patrón está formado por píxeles ruidosos en forma de círculos. </w:t>
-      </w:r>
-      <w:r>
-        <w:t xml:space="preserve"> </w:t>
+        <w:t xml:space="preserve">podemos identificar ruido “sal y pimienta” por toda la imagen y un patrón vertical el </w:t>
+      </w:r>
+      <w:proofErr w:type="spellStart"/>
+      <w:r>
+        <w:t>el</w:t>
+      </w:r>
+      <w:proofErr w:type="spellEnd"/>
+      <w:r>
+        <w:t xml:space="preserve"> lateral izquierdo de la imagen. Este patrón está formado por píxeles ruidosos en forma de círculos.  </w:t>
       </w:r>
     </w:p>
     <w:p>
@@ -4392,19 +4498,19 @@
           <w:b/>
           <w:bCs/>
         </w:rPr>
-        <w:t>Non-Local-Means</w:t>
-      </w:r>
-      <w:r>
-        <w:t xml:space="preserve"> con intensidad de filtro =  </w:t>
-      </w:r>
-      <w:r>
-        <w:t>45</w:t>
-      </w:r>
-      <w:r>
-        <w:t xml:space="preserve"> para eliminar el ruido “sal y pimienta”</w:t>
-      </w:r>
-      <w:r>
-        <w:t>. Como el patrón está también compuesto de píxeles ruidosos tipo “sal y pimienta”, este filtro eliminará también parte del patrón.</w:t>
+        <w:t>Non-Local-</w:t>
+      </w:r>
+      <w:proofErr w:type="spellStart"/>
+      <w:r>
+        <w:rPr>
+          <w:b/>
+          <w:bCs/>
+        </w:rPr>
+        <w:t>Means</w:t>
+      </w:r>
+      <w:proofErr w:type="spellEnd"/>
+      <w:r>
+        <w:t xml:space="preserve"> con intensidad de filtro =  45 para eliminar el ruido “sal y pimienta”. Como el patrón está también compuesto de píxeles ruidosos tipo “sal y pimienta”, este filtro eliminará también parte del patrón.</w:t>
       </w:r>
     </w:p>
     <w:p>
@@ -4483,39 +4589,49 @@
         <w:t xml:space="preserve">Al haber zonas </w:t>
       </w:r>
       <w:r>
-        <w:t>en las que el ruido no se ha eliminado completamente, en lugar de aumentar la intensidad del filtro Non-Local-Means (y la consecuente pérdida de definición de los bordes), vamos a aplicar e</w:t>
-      </w:r>
-      <w:r>
-        <w:t xml:space="preserve">l </w:t>
+        <w:t>en las que el ruido no se ha eliminado completamente, en lugar de aumentar la intensidad del filtro Non-Local-</w:t>
+      </w:r>
+      <w:proofErr w:type="spellStart"/>
+      <w:r>
+        <w:t>Means</w:t>
+      </w:r>
+      <w:proofErr w:type="spellEnd"/>
+      <w:r>
+        <w:t xml:space="preserve"> (y la consecuente pérdida de definición de los bordes), vamos a aplicar el </w:t>
       </w:r>
       <w:r>
         <w:rPr>
           <w:b/>
           <w:bCs/>
         </w:rPr>
-        <w:t>Filtro Umbralizacion</w:t>
-      </w:r>
+        <w:t xml:space="preserve">Filtro </w:t>
+      </w:r>
+      <w:proofErr w:type="spellStart"/>
       <w:r>
         <w:rPr>
           <w:b/>
           <w:bCs/>
         </w:rPr>
+        <w:t>Umbralizacion</w:t>
+      </w:r>
+      <w:proofErr w:type="spellEnd"/>
+      <w:r>
+        <w:rPr>
+          <w:b/>
+          <w:bCs/>
+        </w:rPr>
         <w:t xml:space="preserve"> </w:t>
       </w:r>
       <w:r>
-        <w:t>con threshold =</w:t>
-      </w:r>
-      <w:r>
-        <w:t xml:space="preserve"> 5</w:t>
-      </w:r>
-      <w:r>
-        <w:t xml:space="preserve"> en la</w:t>
-      </w:r>
-      <w:r>
-        <w:t>s regiones de interés</w:t>
-      </w:r>
-      <w:r>
-        <w:t>.</w:t>
+        <w:t xml:space="preserve">con </w:t>
+      </w:r>
+      <w:proofErr w:type="spellStart"/>
+      <w:r>
+        <w:t>threshold</w:t>
+      </w:r>
+      <w:proofErr w:type="spellEnd"/>
+      <w:r>
+        <w:t xml:space="preserve"> = 5 en las regiones de interés.</w:t>
       </w:r>
     </w:p>
     <w:p/>
@@ -4746,7 +4862,204 @@
       </w:pPr>
       <w:bookmarkStart w:id="7" w:name="_Toc147415907"/>
       <w:bookmarkEnd w:id="7"/>
-    </w:p>
+      <w:r>
+        <w:t>Apartado e</w:t>
+      </w:r>
+    </w:p>
+    <w:p>
+      <w:pPr>
+        <w:pBdr>
+          <w:top w:val="single" w:sz="2" w:space="0" w:color="D9D9E3"/>
+          <w:left w:val="single" w:sz="2" w:space="0" w:color="D9D9E3"/>
+          <w:bottom w:val="single" w:sz="2" w:space="0" w:color="D9D9E3"/>
+          <w:right w:val="single" w:sz="2" w:space="0" w:color="D9D9E3"/>
+        </w:pBdr>
+        <w:shd w:val="clear" w:color="auto" w:fill="343541"/>
+        <w:spacing w:after="300" w:line="240" w:lineRule="auto"/>
+        <w:rPr>
+          <w:rFonts w:ascii="Segoe UI" w:eastAsia="Times New Roman" w:hAnsi="Segoe UI" w:cs="Segoe UI"/>
+          <w:color w:val="FFFFFF"/>
+          <w:sz w:val="27"/>
+          <w:szCs w:val="27"/>
+          <w:lang w:eastAsia="en-GB"/>
+        </w:rPr>
+      </w:pPr>
+      <w:r>
+        <w:rPr>
+          <w:rFonts w:ascii="Segoe UI" w:eastAsia="Times New Roman" w:hAnsi="Segoe UI" w:cs="Segoe UI"/>
+          <w:color w:val="FFFFFF"/>
+          <w:sz w:val="27"/>
+          <w:szCs w:val="27"/>
+          <w:lang w:eastAsia="en-GB"/>
+        </w:rPr>
+        <w:t xml:space="preserve">La operación que describes es una transformación no lineal, ya que no puede ser representada por una matriz de transformación lineal. En una transformación lineal, las líneas rectas se mantienen rectas después de la transformación y los puntos de origen y destino se relacionan mediante una matriz de transformación constante. En tu caso, la transformación implica una compresión y expansión no uniforme en </w:t>
+      </w:r>
+      <w:r>
+        <w:rPr>
+          <w:rFonts w:ascii="Segoe UI" w:eastAsia="Times New Roman" w:hAnsi="Segoe UI" w:cs="Segoe UI"/>
+          <w:color w:val="FFFFFF"/>
+          <w:sz w:val="27"/>
+          <w:szCs w:val="27"/>
+          <w:lang w:eastAsia="en-GB"/>
+        </w:rPr>
+        <w:lastRenderedPageBreak/>
+        <w:t>diferentes partes de la imagen, lo cual no puede ser representado de manera lineal.</w:t>
+      </w:r>
+    </w:p>
+    <w:p>
+      <w:pPr>
+        <w:pBdr>
+          <w:top w:val="single" w:sz="2" w:space="0" w:color="D9D9E3"/>
+          <w:left w:val="single" w:sz="2" w:space="0" w:color="D9D9E3"/>
+          <w:bottom w:val="single" w:sz="2" w:space="0" w:color="D9D9E3"/>
+          <w:right w:val="single" w:sz="2" w:space="0" w:color="D9D9E3"/>
+        </w:pBdr>
+        <w:shd w:val="clear" w:color="auto" w:fill="343541"/>
+        <w:spacing w:before="300" w:after="300" w:line="240" w:lineRule="auto"/>
+        <w:rPr>
+          <w:rFonts w:ascii="Segoe UI" w:eastAsia="Times New Roman" w:hAnsi="Segoe UI" w:cs="Segoe UI"/>
+          <w:color w:val="FFFFFF"/>
+          <w:sz w:val="27"/>
+          <w:szCs w:val="27"/>
+          <w:lang w:eastAsia="en-GB"/>
+        </w:rPr>
+      </w:pPr>
+      <w:r>
+        <w:rPr>
+          <w:rFonts w:ascii="Segoe UI" w:eastAsia="Times New Roman" w:hAnsi="Segoe UI" w:cs="Segoe UI"/>
+          <w:color w:val="FFFFFF"/>
+          <w:sz w:val="27"/>
+          <w:szCs w:val="27"/>
+          <w:lang w:eastAsia="en-GB"/>
+        </w:rPr>
+        <w:t xml:space="preserve">Para realizar esta operación, debes utilizar </w:t>
+      </w:r>
+      <w:r>
+        <w:rPr>
+          <w:rFonts w:ascii="Ubuntu Mono" w:eastAsia="Times New Roman" w:hAnsi="Ubuntu Mono" w:cs="Courier New"/>
+          <w:b/>
+          <w:bCs/>
+          <w:color w:val="FFFFFF"/>
+          <w:sz w:val="20"/>
+          <w:szCs w:val="20"/>
+          <w:bdr w:val="single" w:sz="2" w:space="0" w:color="D9D9E3" w:frame="1"/>
+          <w:lang w:eastAsia="en-GB"/>
+        </w:rPr>
+        <w:t>warpPerspective</w:t>
+      </w:r>
+      <w:r>
+        <w:rPr>
+          <w:rFonts w:ascii="Segoe UI" w:eastAsia="Times New Roman" w:hAnsi="Segoe UI" w:cs="Segoe UI"/>
+          <w:color w:val="FFFFFF"/>
+          <w:sz w:val="27"/>
+          <w:szCs w:val="27"/>
+          <w:lang w:eastAsia="en-GB"/>
+        </w:rPr>
+        <w:t xml:space="preserve">. Esta función permite aplicar transformaciones no lineales a una imagen, lo que significa que puede distorsionar la imagen en formas complejas que no pueden ser representadas por una transformación afín (lineal). </w:t>
+      </w:r>
+      <w:r>
+        <w:rPr>
+          <w:rFonts w:ascii="Ubuntu Mono" w:eastAsia="Times New Roman" w:hAnsi="Ubuntu Mono" w:cs="Courier New"/>
+          <w:b/>
+          <w:bCs/>
+          <w:color w:val="FFFFFF"/>
+          <w:sz w:val="20"/>
+          <w:szCs w:val="20"/>
+          <w:bdr w:val="single" w:sz="2" w:space="0" w:color="D9D9E3" w:frame="1"/>
+          <w:lang w:eastAsia="en-GB"/>
+        </w:rPr>
+        <w:t>warpAffine</w:t>
+      </w:r>
+      <w:r>
+        <w:rPr>
+          <w:rFonts w:ascii="Segoe UI" w:eastAsia="Times New Roman" w:hAnsi="Segoe UI" w:cs="Segoe UI"/>
+          <w:color w:val="FFFFFF"/>
+          <w:sz w:val="27"/>
+          <w:szCs w:val="27"/>
+          <w:lang w:eastAsia="en-GB"/>
+        </w:rPr>
+        <w:t xml:space="preserve"> se utiliza para transformaciones afines, donde se preservan líneas rectas y puntos paralelos se mantienen paralelos después de la transformación.</w:t>
+      </w:r>
+    </w:p>
+    <w:p>
+      <w:pPr>
+        <w:pBdr>
+          <w:top w:val="single" w:sz="2" w:space="0" w:color="D9D9E3"/>
+          <w:left w:val="single" w:sz="2" w:space="0" w:color="D9D9E3"/>
+          <w:bottom w:val="single" w:sz="2" w:space="0" w:color="D9D9E3"/>
+          <w:right w:val="single" w:sz="2" w:space="0" w:color="D9D9E3"/>
+        </w:pBdr>
+        <w:shd w:val="clear" w:color="auto" w:fill="343541"/>
+        <w:spacing w:before="300" w:after="100" w:line="240" w:lineRule="auto"/>
+        <w:rPr>
+          <w:rFonts w:ascii="Segoe UI" w:eastAsia="Times New Roman" w:hAnsi="Segoe UI" w:cs="Segoe UI"/>
+          <w:color w:val="FFFFFF"/>
+          <w:sz w:val="27"/>
+          <w:szCs w:val="27"/>
+          <w:lang w:eastAsia="en-GB"/>
+        </w:rPr>
+      </w:pPr>
+      <w:r>
+        <w:rPr>
+          <w:rFonts w:ascii="Segoe UI" w:eastAsia="Times New Roman" w:hAnsi="Segoe UI" w:cs="Segoe UI"/>
+          <w:color w:val="FFFFFF"/>
+          <w:sz w:val="27"/>
+          <w:szCs w:val="27"/>
+          <w:lang w:eastAsia="en-GB"/>
+        </w:rPr>
+        <w:t xml:space="preserve">En resumen, debes utilizar </w:t>
+      </w:r>
+      <w:r>
+        <w:rPr>
+          <w:rFonts w:ascii="Ubuntu Mono" w:eastAsia="Times New Roman" w:hAnsi="Ubuntu Mono" w:cs="Courier New"/>
+          <w:b/>
+          <w:bCs/>
+          <w:color w:val="FFFFFF"/>
+          <w:sz w:val="20"/>
+          <w:szCs w:val="20"/>
+          <w:bdr w:val="single" w:sz="2" w:space="0" w:color="D9D9E3" w:frame="1"/>
+          <w:lang w:eastAsia="en-GB"/>
+        </w:rPr>
+        <w:t>warpPerspective</w:t>
+      </w:r>
+      <w:r>
+        <w:rPr>
+          <w:rFonts w:ascii="Segoe UI" w:eastAsia="Times New Roman" w:hAnsi="Segoe UI" w:cs="Segoe UI"/>
+          <w:color w:val="FFFFFF"/>
+          <w:sz w:val="27"/>
+          <w:szCs w:val="27"/>
+          <w:lang w:eastAsia="en-GB"/>
+        </w:rPr>
+        <w:t xml:space="preserve"> porque es capaz de manejar transformaciones no lineales y puede realizar la compresión y expansión no uniforme requerida en diferentes partes de la imagen.</w:t>
+      </w:r>
+    </w:p>
+    <w:p>
+      <w:pPr>
+        <w:pBdr>
+          <w:bottom w:val="single" w:sz="6" w:space="1" w:color="auto"/>
+        </w:pBdr>
+        <w:spacing w:after="0" w:line="240" w:lineRule="auto"/>
+        <w:jc w:val="center"/>
+        <w:rPr>
+          <w:rFonts w:ascii="Arial" w:eastAsia="Times New Roman" w:hAnsi="Arial" w:cs="Arial"/>
+          <w:vanish/>
+          <w:sz w:val="16"/>
+          <w:szCs w:val="16"/>
+          <w:lang w:eastAsia="en-GB"/>
+        </w:rPr>
+      </w:pPr>
+      <w:r>
+        <w:rPr>
+          <w:rFonts w:ascii="Arial" w:eastAsia="Times New Roman" w:hAnsi="Arial" w:cs="Arial"/>
+          <w:vanish/>
+          <w:sz w:val="16"/>
+          <w:szCs w:val="16"/>
+          <w:lang w:eastAsia="en-GB"/>
+        </w:rPr>
+        <w:t>Top of Form</w:t>
+      </w:r>
+    </w:p>
+    <w:p/>
     <w:p/>
     <w:p>
       <w:pPr>
@@ -7987,6 +8300,46 @@
       <w:szCs w:val="20"/>
     </w:rPr>
   </w:style>
+  <w:style w:type="paragraph" w:styleId="z-TopofForm">
+    <w:name w:val="HTML Top of Form"/>
+    <w:basedOn w:val="Normal"/>
+    <w:next w:val="Normal"/>
+    <w:link w:val="z-TopofFormChar"/>
+    <w:hidden/>
+    <w:uiPriority w:val="99"/>
+    <w:semiHidden/>
+    <w:unhideWhenUsed/>
+    <w:rsid w:val="00CC26E1"/>
+    <w:pPr>
+      <w:pBdr>
+        <w:bottom w:val="single" w:sz="6" w:space="1" w:color="auto"/>
+      </w:pBdr>
+      <w:spacing w:after="0" w:line="240" w:lineRule="auto"/>
+      <w:jc w:val="center"/>
+    </w:pPr>
+    <w:rPr>
+      <w:rFonts w:ascii="Arial" w:eastAsia="Times New Roman" w:hAnsi="Arial" w:cs="Arial"/>
+      <w:vanish/>
+      <w:sz w:val="16"/>
+      <w:szCs w:val="16"/>
+      <w:lang w:val="en-GB" w:eastAsia="en-GB"/>
+    </w:rPr>
+  </w:style>
+  <w:style w:type="character" w:customStyle="1" w:styleId="z-TopofFormChar">
+    <w:name w:val="z-Top of Form Char"/>
+    <w:basedOn w:val="DefaultParagraphFont"/>
+    <w:link w:val="z-TopofForm"/>
+    <w:uiPriority w:val="99"/>
+    <w:semiHidden/>
+    <w:rsid w:val="00CC26E1"/>
+    <w:rPr>
+      <w:rFonts w:ascii="Arial" w:eastAsia="Times New Roman" w:hAnsi="Arial" w:cs="Arial"/>
+      <w:vanish/>
+      <w:sz w:val="16"/>
+      <w:szCs w:val="16"/>
+      <w:lang w:val="en-GB" w:eastAsia="en-GB"/>
+    </w:rPr>
+  </w:style>
 </w:styles>
 </file>
 

</xml_diff>

<commit_message>
rotacion sobre centros ejercicio 2
</commit_message>
<xml_diff>
--- a/PEC1/Memoria.docx
+++ b/PEC1/Memoria.docx
@@ -1021,7 +1021,7 @@
           <w:r>
             <w:fldChar w:fldCharType="separate"/>
           </w:r>
-          <w:hyperlink w:anchor="_Toc147415900" w:history="1">
+          <w:hyperlink w:anchor="_Toc149632455" w:history="1">
             <w:r>
               <w:rPr>
                 <w:rStyle w:val="Hyperlink"/>
@@ -1048,7 +1048,7 @@
                 <w:noProof/>
                 <w:webHidden/>
               </w:rPr>
-              <w:instrText xml:space="preserve"> PAGEREF _Toc147415900 \h </w:instrText>
+              <w:instrText xml:space="preserve"> PAGEREF _Toc149632455 \h </w:instrText>
             </w:r>
             <w:r>
               <w:rPr>
@@ -1094,7 +1094,7 @@
               <w14:ligatures w14:val="standardContextual"/>
             </w:rPr>
           </w:pPr>
-          <w:hyperlink w:anchor="_Toc147415901" w:history="1">
+          <w:hyperlink w:anchor="_Toc149632456" w:history="1">
             <w:r>
               <w:rPr>
                 <w:rStyle w:val="Hyperlink"/>
@@ -1138,7 +1138,7 @@
                 <w:noProof/>
                 <w:webHidden/>
               </w:rPr>
-              <w:instrText xml:space="preserve"> PAGEREF _Toc147415901 \h </w:instrText>
+              <w:instrText xml:space="preserve"> PAGEREF _Toc149632456 \h </w:instrText>
             </w:r>
             <w:r>
               <w:rPr>
@@ -1184,7 +1184,7 @@
               <w14:ligatures w14:val="standardContextual"/>
             </w:rPr>
           </w:pPr>
-          <w:hyperlink w:anchor="_Toc147415902" w:history="1">
+          <w:hyperlink w:anchor="_Toc149632457" w:history="1">
             <w:r>
               <w:rPr>
                 <w:rStyle w:val="Hyperlink"/>
@@ -1207,7 +1207,7 @@
                 <w:rStyle w:val="Hyperlink"/>
                 <w:noProof/>
               </w:rPr>
-              <w:t>Desarrollo de la solución.</w:t>
+              <w:t>Descripción de la solución.</w:t>
             </w:r>
             <w:r>
               <w:rPr>
@@ -1228,7 +1228,7 @@
                 <w:noProof/>
                 <w:webHidden/>
               </w:rPr>
-              <w:instrText xml:space="preserve"> PAGEREF _Toc147415902 \h </w:instrText>
+              <w:instrText xml:space="preserve"> PAGEREF _Toc149632457 \h </w:instrText>
             </w:r>
             <w:r>
               <w:rPr>
@@ -1248,7 +1248,7 @@
                 <w:noProof/>
                 <w:webHidden/>
               </w:rPr>
-              <w:t>5</w:t>
+              <w:t>4</w:t>
             </w:r>
             <w:r>
               <w:rPr>
@@ -1274,7 +1274,7 @@
               <w14:ligatures w14:val="standardContextual"/>
             </w:rPr>
           </w:pPr>
-          <w:hyperlink w:anchor="_Toc147415903" w:history="1">
+          <w:hyperlink w:anchor="_Toc149632458" w:history="1">
             <w:r>
               <w:rPr>
                 <w:rStyle w:val="Hyperlink"/>
@@ -1318,7 +1318,7 @@
                 <w:noProof/>
                 <w:webHidden/>
               </w:rPr>
-              <w:instrText xml:space="preserve"> PAGEREF _Toc147415903 \h </w:instrText>
+              <w:instrText xml:space="preserve"> PAGEREF _Toc149632458 \h </w:instrText>
             </w:r>
             <w:r>
               <w:rPr>
@@ -1338,7 +1338,7 @@
                 <w:noProof/>
                 <w:webHidden/>
               </w:rPr>
-              <w:t>6</w:t>
+              <w:t>9</w:t>
             </w:r>
             <w:r>
               <w:rPr>
@@ -1363,7 +1363,7 @@
               <w14:ligatures w14:val="standardContextual"/>
             </w:rPr>
           </w:pPr>
-          <w:hyperlink w:anchor="_Toc147415904" w:history="1">
+          <w:hyperlink w:anchor="_Toc149632459" w:history="1">
             <w:r>
               <w:rPr>
                 <w:rStyle w:val="Hyperlink"/>
@@ -1390,7 +1390,7 @@
                 <w:noProof/>
                 <w:webHidden/>
               </w:rPr>
-              <w:instrText xml:space="preserve"> PAGEREF _Toc147415904 \h </w:instrText>
+              <w:instrText xml:space="preserve"> PAGEREF _Toc149632459 \h </w:instrText>
             </w:r>
             <w:r>
               <w:rPr>
@@ -1410,7 +1410,7 @@
                 <w:noProof/>
                 <w:webHidden/>
               </w:rPr>
-              <w:t>6</w:t>
+              <w:t>14</w:t>
             </w:r>
             <w:r>
               <w:rPr>
@@ -1436,7 +1436,7 @@
               <w14:ligatures w14:val="standardContextual"/>
             </w:rPr>
           </w:pPr>
-          <w:hyperlink w:anchor="_Toc147415905" w:history="1">
+          <w:hyperlink w:anchor="_Toc149632460" w:history="1">
             <w:r>
               <w:rPr>
                 <w:rStyle w:val="Hyperlink"/>
@@ -1459,7 +1459,7 @@
                 <w:rStyle w:val="Hyperlink"/>
                 <w:noProof/>
               </w:rPr>
-              <w:t>Análisis del ruido encontrado.</w:t>
+              <w:t>Apartado a.</w:t>
             </w:r>
             <w:r>
               <w:rPr>
@@ -1480,7 +1480,7 @@
                 <w:noProof/>
                 <w:webHidden/>
               </w:rPr>
-              <w:instrText xml:space="preserve"> PAGEREF _Toc147415905 \h </w:instrText>
+              <w:instrText xml:space="preserve"> PAGEREF _Toc149632460 \h </w:instrText>
             </w:r>
             <w:r>
               <w:rPr>
@@ -1500,7 +1500,7 @@
                 <w:noProof/>
                 <w:webHidden/>
               </w:rPr>
-              <w:t>6</w:t>
+              <w:t>16</w:t>
             </w:r>
             <w:r>
               <w:rPr>
@@ -1515,6 +1515,7 @@
           <w:pPr>
             <w:pStyle w:val="TOC2"/>
             <w:tabs>
+              <w:tab w:val="left" w:pos="660"/>
               <w:tab w:val="right" w:leader="dot" w:pos="8494"/>
             </w:tabs>
             <w:rPr>
@@ -1525,13 +1526,30 @@
               <w14:ligatures w14:val="standardContextual"/>
             </w:rPr>
           </w:pPr>
-          <w:hyperlink w:anchor="_Toc147415906" w:history="1">
+          <w:hyperlink w:anchor="_Toc149632461" w:history="1">
             <w:r>
               <w:rPr>
                 <w:rStyle w:val="Hyperlink"/>
                 <w:noProof/>
               </w:rPr>
               <w:t>2.</w:t>
+            </w:r>
+            <w:r>
+              <w:rPr>
+                <w:rFonts w:eastAsiaTheme="minorEastAsia"/>
+                <w:noProof/>
+                <w:kern w:val="2"/>
+                <w:lang w:val="en-GB" w:eastAsia="en-GB"/>
+                <w14:ligatures w14:val="standardContextual"/>
+              </w:rPr>
+              <w:tab/>
+            </w:r>
+            <w:r>
+              <w:rPr>
+                <w:rStyle w:val="Hyperlink"/>
+                <w:noProof/>
+              </w:rPr>
+              <w:t>Apartado b</w:t>
             </w:r>
             <w:r>
               <w:rPr>
@@ -1552,7 +1570,7 @@
                 <w:noProof/>
                 <w:webHidden/>
               </w:rPr>
-              <w:instrText xml:space="preserve"> PAGEREF _Toc147415906 \h </w:instrText>
+              <w:instrText xml:space="preserve"> PAGEREF _Toc149632461 \h </w:instrText>
             </w:r>
             <w:r>
               <w:rPr>
@@ -1572,7 +1590,7 @@
                 <w:noProof/>
                 <w:webHidden/>
               </w:rPr>
-              <w:t>6</w:t>
+              <w:t>16</w:t>
             </w:r>
             <w:r>
               <w:rPr>
@@ -1587,6 +1605,7 @@
           <w:pPr>
             <w:pStyle w:val="TOC2"/>
             <w:tabs>
+              <w:tab w:val="left" w:pos="660"/>
               <w:tab w:val="right" w:leader="dot" w:pos="8494"/>
             </w:tabs>
             <w:rPr>
@@ -1597,13 +1616,30 @@
               <w14:ligatures w14:val="standardContextual"/>
             </w:rPr>
           </w:pPr>
-          <w:hyperlink w:anchor="_Toc147415907" w:history="1">
+          <w:hyperlink w:anchor="_Toc149632462" w:history="1">
             <w:r>
               <w:rPr>
                 <w:rStyle w:val="Hyperlink"/>
                 <w:noProof/>
               </w:rPr>
               <w:t>3.</w:t>
+            </w:r>
+            <w:r>
+              <w:rPr>
+                <w:rFonts w:eastAsiaTheme="minorEastAsia"/>
+                <w:noProof/>
+                <w:kern w:val="2"/>
+                <w:lang w:val="en-GB" w:eastAsia="en-GB"/>
+                <w14:ligatures w14:val="standardContextual"/>
+              </w:rPr>
+              <w:tab/>
+            </w:r>
+            <w:r>
+              <w:rPr>
+                <w:rStyle w:val="Hyperlink"/>
+                <w:noProof/>
+              </w:rPr>
+              <w:t>Apartado e</w:t>
             </w:r>
             <w:r>
               <w:rPr>
@@ -1624,7 +1660,7 @@
                 <w:noProof/>
                 <w:webHidden/>
               </w:rPr>
-              <w:instrText xml:space="preserve"> PAGEREF _Toc147415907 \h </w:instrText>
+              <w:instrText xml:space="preserve"> PAGEREF _Toc149632462 \h </w:instrText>
             </w:r>
             <w:r>
               <w:rPr>
@@ -1644,7 +1680,7 @@
                 <w:noProof/>
                 <w:webHidden/>
               </w:rPr>
-              <w:t>6</w:t>
+              <w:t>16</w:t>
             </w:r>
             <w:r>
               <w:rPr>
@@ -1695,7 +1731,7 @@
           <w:szCs w:val="28"/>
         </w:rPr>
       </w:pPr>
-      <w:bookmarkStart w:id="0" w:name="_Toc147415900"/>
+      <w:bookmarkStart w:id="0" w:name="_Toc149632455"/>
       <w:r>
         <w:rPr>
           <w:sz w:val="44"/>
@@ -1711,7 +1747,7 @@
       <w:pPr>
         <w:pStyle w:val="Heading2"/>
       </w:pPr>
-      <w:bookmarkStart w:id="1" w:name="_Toc147415901"/>
+      <w:bookmarkStart w:id="1" w:name="_Toc149632456"/>
       <w:r>
         <w:t>Análisis del ruido encontrado</w:t>
       </w:r>
@@ -1980,13 +2016,8 @@
         <w:t xml:space="preserve">pueden </w:t>
       </w:r>
       <w:r>
-        <w:t xml:space="preserve">deberse a problemas durante el escaneo como suciedad en el vidrio del escáner o en el mismo documento.  Como hay muchas tonalidades de gris, podemos eliminar gran parte del ruido utilizando un filtro de </w:t>
-      </w:r>
-      <w:proofErr w:type="spellStart"/>
-      <w:r>
-        <w:t>umbralización</w:t>
-      </w:r>
-      <w:proofErr w:type="spellEnd"/>
+        <w:t>deberse a problemas durante el escaneo como suciedad en el vidrio del escáner o en el mismo documento.  Como hay muchas tonalidades de gris, podemos eliminar gran parte del ruido utilizando un filtro de umbralización</w:t>
+      </w:r>
       <w:r>
         <w:t xml:space="preserve"> y después restaurar los detalles que puedan haberse perdido de los contornos.</w:t>
       </w:r>
@@ -2186,15 +2217,7 @@
         <w:t>Podemos observar ruido que se caracteriza por seguir patrones de píxeles que son diferentes en color o intensidad a los píxeles circundantes.</w:t>
       </w:r>
       <w:r>
-        <w:t xml:space="preserve"> Al ser parecido al ruido “sal y pimienta” (aunque formando un patrón), gran parte del ruido podrá eliminarse aplicando un filtro de mediana a la imagen. Si después sigue quedando algún resto, se puede utilizar un filtro de </w:t>
-      </w:r>
-      <w:proofErr w:type="spellStart"/>
-      <w:r>
-        <w:t>umbralización</w:t>
-      </w:r>
-      <w:proofErr w:type="spellEnd"/>
-      <w:r>
-        <w:t xml:space="preserve"> binaria en la región de interés.</w:t>
+        <w:t xml:space="preserve"> Al ser parecido al ruido “sal y pimienta” (aunque formando un patrón), gran parte del ruido podrá eliminarse aplicando un filtro de mediana a la imagen. Si después sigue quedando algún resto, se puede utilizar un filtro de umbralización binaria en la región de interés.</w:t>
       </w:r>
     </w:p>
     <w:p>
@@ -2577,14 +2600,9 @@
       <w:r>
         <w:t xml:space="preserve">Si este es el caso, podemos utilizar un filtro de </w:t>
       </w:r>
-      <w:proofErr w:type="spellStart"/>
       <w:r>
         <w:lastRenderedPageBreak/>
-        <w:t>umbralización</w:t>
-      </w:r>
-      <w:proofErr w:type="spellEnd"/>
-      <w:r>
-        <w:t xml:space="preserve"> en la región de interés que establezca todos los píxeles cuya intensidad es diferente de la del fondo a la intensidad de los píxeles del fondo.</w:t>
+        <w:t>umbralización en la región de interés que establezca todos los píxeles cuya intensidad es diferente de la del fondo a la intensidad de los píxeles del fondo.</w:t>
       </w:r>
     </w:p>
     <w:p>
@@ -2690,7 +2708,7 @@
           <w:noProof/>
         </w:rPr>
         <w:drawing>
-          <wp:inline distT="0" distB="0" distL="0" distR="0" wp14:anchorId="758FC125" wp14:editId="1B31EBD2">
+          <wp:inline distT="0" distB="0" distL="0" distR="0" wp14:anchorId="758FC125" wp14:editId="4CA88B66">
             <wp:extent cx="2432050" cy="1802616"/>
             <wp:effectExtent l="0" t="0" r="6350" b="7620"/>
             <wp:docPr id="1433546991" name="Picture 1433546991" descr="A drawing of a fish&#10;&#10;Description automatically generated"/>
@@ -2760,7 +2778,7 @@
       <w:pPr>
         <w:pStyle w:val="Heading2"/>
       </w:pPr>
-      <w:bookmarkStart w:id="2" w:name="_Toc147415902"/>
+      <w:bookmarkStart w:id="2" w:name="_Toc149632457"/>
       <w:r>
         <w:t>Descripción de la solución</w:t>
       </w:r>
@@ -2802,17 +2820,8 @@
           <w:b/>
           <w:bCs/>
         </w:rPr>
-        <w:t>Filtro Non-Local-</w:t>
-      </w:r>
-      <w:proofErr w:type="spellStart"/>
-      <w:r>
-        <w:rPr>
-          <w:b/>
-          <w:bCs/>
-        </w:rPr>
-        <w:t>Means</w:t>
-      </w:r>
-      <w:proofErr w:type="spellEnd"/>
+        <w:t>Filtro Non-Local-Means</w:t>
+      </w:r>
     </w:p>
     <w:p>
       <w:pPr>
@@ -2821,11 +2830,9 @@
       <w:r>
         <w:t>Elimina el ruido impulsivo utilizando la función “</w:t>
       </w:r>
-      <w:proofErr w:type="spellStart"/>
       <w:r>
         <w:t>fastNlMeansDenoising</w:t>
       </w:r>
-      <w:proofErr w:type="spellEnd"/>
       <w:r>
         <w:t>”. Esta función</w:t>
       </w:r>
@@ -2950,15 +2957,7 @@
         <w:jc w:val="both"/>
       </w:pPr>
       <w:r>
-        <w:t>Elimina el ruido impulsivo aplicando la función “</w:t>
-      </w:r>
-      <w:proofErr w:type="spellStart"/>
-      <w:r>
-        <w:t>medianBlur</w:t>
-      </w:r>
-      <w:proofErr w:type="spellEnd"/>
-      <w:r>
-        <w:t>”. Esta función sustituye</w:t>
+        <w:t>Elimina el ruido impulsivo aplicando la función “medianBlur”. Esta función sustituye</w:t>
       </w:r>
       <w:r>
         <w:t xml:space="preserve"> el valor de cada píxel en la imagen por la mediana de los valores de los píxeles vecinos en una ventana definida.</w:t>
@@ -3090,50 +3089,33 @@
         <w:jc w:val="both"/>
       </w:pPr>
       <w:r>
-        <w:t>Puede apreciarse como este filtro es menos efectivo que el filtro Non-Local-</w:t>
-      </w:r>
-      <w:proofErr w:type="spellStart"/>
-      <w:r>
-        <w:t>Means</w:t>
-      </w:r>
-      <w:proofErr w:type="spellEnd"/>
-      <w:r>
-        <w:t xml:space="preserve"> ya que o bien no elimina completamente el ruido o bien lo hace a costa de una gran pérdida de detalle. </w:t>
-      </w:r>
-    </w:p>
-    <w:p>
-      <w:pPr>
-        <w:jc w:val="both"/>
-        <w:rPr>
-          <w:b/>
-          <w:bCs/>
-        </w:rPr>
-      </w:pPr>
-    </w:p>
-    <w:p>
-      <w:pPr>
-        <w:jc w:val="both"/>
-        <w:rPr>
-          <w:b/>
-          <w:bCs/>
-        </w:rPr>
-      </w:pPr>
-      <w:r>
-        <w:rPr>
-          <w:b/>
-          <w:bCs/>
-        </w:rPr>
-        <w:t xml:space="preserve">Filtro </w:t>
-      </w:r>
-      <w:proofErr w:type="spellStart"/>
-      <w:r>
-        <w:rPr>
-          <w:b/>
-          <w:bCs/>
-        </w:rPr>
-        <w:t>Umbralización</w:t>
-      </w:r>
-      <w:proofErr w:type="spellEnd"/>
+        <w:t xml:space="preserve">Puede apreciarse como este filtro es menos efectivo que el filtro Non-Local-Means ya que o bien no elimina completamente el ruido o bien lo hace a costa de una gran pérdida de detalle. </w:t>
+      </w:r>
+    </w:p>
+    <w:p>
+      <w:pPr>
+        <w:jc w:val="both"/>
+        <w:rPr>
+          <w:b/>
+          <w:bCs/>
+        </w:rPr>
+      </w:pPr>
+    </w:p>
+    <w:p>
+      <w:pPr>
+        <w:jc w:val="both"/>
+        <w:rPr>
+          <w:b/>
+          <w:bCs/>
+        </w:rPr>
+      </w:pPr>
+      <w:r>
+        <w:rPr>
+          <w:b/>
+          <w:bCs/>
+        </w:rPr>
+        <w:t>Filtro Umbralización</w:t>
+      </w:r>
     </w:p>
     <w:p>
       <w:pPr>
@@ -3142,21 +3124,11 @@
       <w:r>
         <w:t>Elimina el ruido en tonalidades de gris aplicando la función “</w:t>
       </w:r>
-      <w:proofErr w:type="spellStart"/>
       <w:r>
         <w:t>threshold</w:t>
       </w:r>
-      <w:proofErr w:type="spellEnd"/>
-      <w:r>
-        <w:t xml:space="preserve">”. Este filtro de </w:t>
-      </w:r>
-      <w:proofErr w:type="spellStart"/>
-      <w:r>
-        <w:t>umbralización</w:t>
-      </w:r>
-      <w:proofErr w:type="spellEnd"/>
-      <w:r>
-        <w:t xml:space="preserve"> binaria c</w:t>
+      <w:r>
+        <w:t>”. Este filtro de umbralización binaria c</w:t>
       </w:r>
       <w:r>
         <w:t>onvierte una imagen en escala de grises a una imagen binaria</w:t>
@@ -3357,23 +3329,7 @@
         <w:t>filter2D</w:t>
       </w:r>
       <w:r>
-        <w:t xml:space="preserve">” para realzar los bordes de una imagen aplicando una operación de convolución y un </w:t>
-      </w:r>
-      <w:proofErr w:type="spellStart"/>
-      <w:r>
-        <w:t>kernel</w:t>
-      </w:r>
-      <w:proofErr w:type="spellEnd"/>
-      <w:r>
-        <w:t xml:space="preserve"> predefinido de refinado de realce de bordes. Muy útil cuando los bordes de la imagen se han difuminado como consecuencia de una operación anterior. A continuación, un ejemplo en el que se realzan los bordes difuminados tras aplicar el filtro Non-Local-</w:t>
-      </w:r>
-      <w:proofErr w:type="spellStart"/>
-      <w:r>
-        <w:t>Means</w:t>
-      </w:r>
-      <w:proofErr w:type="spellEnd"/>
-      <w:r>
-        <w:t>:</w:t>
+        <w:t>” para realzar los bordes de una imagen aplicando una operación de convolución y un kernel predefinido de refinado de realce de bordes. Muy útil cuando los bordes de la imagen se han difuminado como consecuencia de una operación anterior. A continuación, un ejemplo en el que se realzan los bordes difuminados tras aplicar el filtro Non-Local-Means:</w:t>
       </w:r>
     </w:p>
     <w:p>
@@ -3605,15 +3561,7 @@
         <w:t xml:space="preserve">función </w:t>
       </w:r>
       <w:r>
-        <w:t>“</w:t>
-      </w:r>
-      <w:proofErr w:type="spellStart"/>
-      <w:r>
-        <w:t>erode</w:t>
-      </w:r>
-      <w:proofErr w:type="spellEnd"/>
-      <w:r>
-        <w:t>”</w:t>
+        <w:t>“erode”</w:t>
       </w:r>
       <w:r>
         <w:t xml:space="preserve"> </w:t>
@@ -3714,15 +3662,7 @@
         <w:jc w:val="both"/>
       </w:pPr>
       <w:r>
-        <w:t>Cualquiera de las anteriores funciones puede utilizarse sobre la imagen al completo o sobre una región de interés. Esta opción permite al usuario seleccionar una región sobre la que aplicar alguno de los operadores, sin que el resto de la imagen se vea afectada. Como ejemplo, se aplica el filtro Non-Local-</w:t>
-      </w:r>
-      <w:proofErr w:type="spellStart"/>
-      <w:r>
-        <w:t>Means</w:t>
-      </w:r>
-      <w:proofErr w:type="spellEnd"/>
-      <w:r>
-        <w:t xml:space="preserve"> con una gran intensidad de filtro a una región aislada de una imagen:</w:t>
+        <w:t>Cualquiera de las anteriores funciones puede utilizarse sobre la imagen al completo o sobre una región de interés. Esta opción permite al usuario seleccionar una región sobre la que aplicar alguno de los operadores, sin que el resto de la imagen se vea afectada. Como ejemplo, se aplica el filtro Non-Local-Means con una gran intensidad de filtro a una región aislada de una imagen:</w:t>
       </w:r>
     </w:p>
     <w:p>
@@ -3838,7 +3778,7 @@
       <w:pPr>
         <w:pStyle w:val="Heading2"/>
       </w:pPr>
-      <w:bookmarkStart w:id="3" w:name="_Toc147415903"/>
+      <w:bookmarkStart w:id="3" w:name="_Toc149632458"/>
       <w:r>
         <w:lastRenderedPageBreak/>
         <w:t>Ejemplo de ejecución</w:t>
@@ -3884,17 +3824,8 @@
           <w:b/>
           <w:bCs/>
         </w:rPr>
-        <w:t xml:space="preserve">Filtro </w:t>
-      </w:r>
-      <w:proofErr w:type="spellStart"/>
-      <w:r>
-        <w:rPr>
-          <w:b/>
-          <w:bCs/>
-        </w:rPr>
-        <w:t>Umbralizacion</w:t>
-      </w:r>
-      <w:proofErr w:type="spellEnd"/>
+        <w:t>Filtro Umbralizacion</w:t>
+      </w:r>
       <w:r>
         <w:rPr>
           <w:b/>
@@ -3903,15 +3834,7 @@
         <w:t xml:space="preserve"> </w:t>
       </w:r>
       <w:r>
-        <w:t xml:space="preserve">con </w:t>
-      </w:r>
-      <w:proofErr w:type="spellStart"/>
-      <w:r>
-        <w:t>threshold</w:t>
-      </w:r>
-      <w:proofErr w:type="spellEnd"/>
-      <w:r>
-        <w:t xml:space="preserve"> = 1 en la región de la mancha. Esto hará que se eliminen todas las tonalidades de gris intermedias </w:t>
+        <w:t xml:space="preserve">con threshold = 1 en la región de la mancha. Esto hará que se eliminen todas las tonalidades de gris intermedias </w:t>
       </w:r>
     </w:p>
     <w:p>
@@ -4087,17 +4010,8 @@
           <w:b/>
           <w:bCs/>
         </w:rPr>
-        <w:t>Non-Local-</w:t>
-      </w:r>
-      <w:proofErr w:type="spellStart"/>
-      <w:r>
-        <w:rPr>
-          <w:b/>
-          <w:bCs/>
-        </w:rPr>
-        <w:t>Means</w:t>
-      </w:r>
-      <w:proofErr w:type="spellEnd"/>
+        <w:t>Non-Local-Means</w:t>
+      </w:r>
       <w:r>
         <w:t xml:space="preserve"> con intensidad de filtro =</w:t>
       </w:r>
@@ -4398,15 +4312,7 @@
         <w:t xml:space="preserve">En esta imagen </w:t>
       </w:r>
       <w:r>
-        <w:t xml:space="preserve">podemos identificar ruido “sal y pimienta” por toda la imagen y un patrón vertical el </w:t>
-      </w:r>
-      <w:proofErr w:type="spellStart"/>
-      <w:r>
-        <w:t>el</w:t>
-      </w:r>
-      <w:proofErr w:type="spellEnd"/>
-      <w:r>
-        <w:t xml:space="preserve"> lateral izquierdo de la imagen. Este patrón está formado por píxeles ruidosos en forma de círculos.  </w:t>
+        <w:t xml:space="preserve">podemos identificar ruido “sal y pimienta” por toda la imagen y un patrón vertical el el lateral izquierdo de la imagen. Este patrón está formado por píxeles ruidosos en forma de círculos.  </w:t>
       </w:r>
     </w:p>
     <w:p>
@@ -4498,17 +4404,8 @@
           <w:b/>
           <w:bCs/>
         </w:rPr>
-        <w:t>Non-Local-</w:t>
-      </w:r>
-      <w:proofErr w:type="spellStart"/>
-      <w:r>
-        <w:rPr>
-          <w:b/>
-          <w:bCs/>
-        </w:rPr>
-        <w:t>Means</w:t>
-      </w:r>
-      <w:proofErr w:type="spellEnd"/>
+        <w:t>Non-Local-Means</w:t>
+      </w:r>
       <w:r>
         <w:t xml:space="preserve"> con intensidad de filtro =  45 para eliminar el ruido “sal y pimienta”. Como el patrón está también compuesto de píxeles ruidosos tipo “sal y pimienta”, este filtro eliminará también parte del patrón.</w:t>
       </w:r>
@@ -4589,32 +4486,15 @@
         <w:t xml:space="preserve">Al haber zonas </w:t>
       </w:r>
       <w:r>
-        <w:t>en las que el ruido no se ha eliminado completamente, en lugar de aumentar la intensidad del filtro Non-Local-</w:t>
-      </w:r>
-      <w:proofErr w:type="spellStart"/>
-      <w:r>
-        <w:t>Means</w:t>
-      </w:r>
-      <w:proofErr w:type="spellEnd"/>
-      <w:r>
-        <w:t xml:space="preserve"> (y la consecuente pérdida de definición de los bordes), vamos a aplicar el </w:t>
-      </w:r>
-      <w:r>
-        <w:rPr>
-          <w:b/>
-          <w:bCs/>
-        </w:rPr>
-        <w:t xml:space="preserve">Filtro </w:t>
-      </w:r>
-      <w:proofErr w:type="spellStart"/>
-      <w:r>
-        <w:rPr>
-          <w:b/>
-          <w:bCs/>
-        </w:rPr>
-        <w:t>Umbralizacion</w:t>
-      </w:r>
-      <w:proofErr w:type="spellEnd"/>
+        <w:t xml:space="preserve">en las que el ruido no se ha eliminado completamente, en lugar de aumentar la intensidad del filtro Non-Local-Means (y la consecuente pérdida de definición de los bordes), vamos a aplicar el </w:t>
+      </w:r>
+      <w:r>
+        <w:rPr>
+          <w:b/>
+          <w:bCs/>
+        </w:rPr>
+        <w:t>Filtro Umbralizacion</w:t>
+      </w:r>
       <w:r>
         <w:rPr>
           <w:b/>
@@ -4623,15 +4503,7 @@
         <w:t xml:space="preserve"> </w:t>
       </w:r>
       <w:r>
-        <w:t xml:space="preserve">con </w:t>
-      </w:r>
-      <w:proofErr w:type="spellStart"/>
-      <w:r>
-        <w:t>threshold</w:t>
-      </w:r>
-      <w:proofErr w:type="spellEnd"/>
-      <w:r>
-        <w:t xml:space="preserve"> = 5 en las regiones de interés.</w:t>
+        <w:t>con threshold = 5 en las regiones de interés.</w:t>
       </w:r>
     </w:p>
     <w:p/>
@@ -4811,7 +4683,12 @@
           <w:szCs w:val="28"/>
         </w:rPr>
       </w:pPr>
-      <w:bookmarkStart w:id="4" w:name="_Toc147415904"/>
+    </w:p>
+    <w:p>
+      <w:pPr>
+        <w:pStyle w:val="Heading1"/>
+      </w:pPr>
+      <w:bookmarkStart w:id="4" w:name="_Toc149632459"/>
       <w:r>
         <w:rPr>
           <w:sz w:val="44"/>
@@ -4822,8 +4699,572 @@
       <w:bookmarkEnd w:id="4"/>
     </w:p>
     <w:p/>
-    <w:p/>
-    <w:p/>
+    <w:p>
+      <w:pPr>
+        <w:jc w:val="both"/>
+      </w:pPr>
+      <w:r>
+        <w:t xml:space="preserve">Para la resolución de este ejercicio, se ha optado por reutilizar parte del código del ejercicio 1 y crear una interfaz sencilla en la que se puede seleccionar cada apartado del ejercicio. </w:t>
+      </w:r>
+    </w:p>
+    <w:p>
+      <w:pPr>
+        <w:jc w:val="both"/>
+      </w:pPr>
+      <w:r>
+        <w:t xml:space="preserve">Comenzamos con </w:t>
+      </w:r>
+      <w:r>
+        <w:t xml:space="preserve">una breve mención a las matrices que se han construido para las distintas transformaciones. </w:t>
+      </w:r>
+      <w:r>
+        <w:t xml:space="preserve"> En OpenCV, las transformaciones afines 2D se representan comúnmente mediante matrices de transformación 2x3, por lo que la función</w:t>
+      </w:r>
+      <w:r>
+        <w:t xml:space="preserve"> cv2.warpAffine() tomará únicamente las dos primeras filas de las matrices devueltas.</w:t>
+      </w:r>
+    </w:p>
+    <w:p>
+      <w:pPr>
+        <w:jc w:val="both"/>
+      </w:pPr>
+    </w:p>
+    <w:p>
+      <w:pPr>
+        <w:jc w:val="both"/>
+        <w:rPr>
+          <w:b/>
+          <w:bCs/>
+        </w:rPr>
+      </w:pPr>
+    </w:p>
+    <w:p>
+      <w:pPr>
+        <w:jc w:val="both"/>
+        <w:rPr>
+          <w:b/>
+          <w:bCs/>
+        </w:rPr>
+      </w:pPr>
+    </w:p>
+    <w:p>
+      <w:pPr>
+        <w:jc w:val="both"/>
+        <w:rPr>
+          <w:b/>
+          <w:bCs/>
+        </w:rPr>
+      </w:pPr>
+    </w:p>
+    <w:p>
+      <w:pPr>
+        <w:jc w:val="both"/>
+        <w:rPr>
+          <w:b/>
+          <w:bCs/>
+        </w:rPr>
+      </w:pPr>
+      <w:r>
+        <w:rPr>
+          <w:b/>
+          <w:bCs/>
+        </w:rPr>
+        <w:lastRenderedPageBreak/>
+        <w:t>Matriz de traslación</w:t>
+      </w:r>
+    </w:p>
+    <w:p>
+      <w:pPr>
+        <w:jc w:val="both"/>
+      </w:pPr>
+      <w:r>
+        <w:drawing>
+          <wp:anchor distT="0" distB="0" distL="114300" distR="114300" simplePos="0" relativeHeight="251668480" behindDoc="1" locked="0" layoutInCell="1" allowOverlap="1" wp14:anchorId="5DB53867" wp14:editId="595061F6">
+            <wp:simplePos x="0" y="0"/>
+            <wp:positionH relativeFrom="margin">
+              <wp:align>right</wp:align>
+            </wp:positionH>
+            <wp:positionV relativeFrom="paragraph">
+              <wp:posOffset>542290</wp:posOffset>
+            </wp:positionV>
+            <wp:extent cx="3568700" cy="869950"/>
+            <wp:effectExtent l="0" t="0" r="0" b="6350"/>
+            <wp:wrapNone/>
+            <wp:docPr id="496006634" name="Picture 1"/>
+            <wp:cNvGraphicFramePr>
+              <a:graphicFrameLocks xmlns:a="http://schemas.openxmlformats.org/drawingml/2006/main" noChangeAspect="1"/>
+            </wp:cNvGraphicFramePr>
+            <a:graphic xmlns:a="http://schemas.openxmlformats.org/drawingml/2006/main">
+              <a:graphicData uri="http://schemas.openxmlformats.org/drawingml/2006/picture">
+                <pic:pic xmlns:pic="http://schemas.openxmlformats.org/drawingml/2006/picture">
+                  <pic:nvPicPr>
+                    <pic:cNvPr id="496006634" name=""/>
+                    <pic:cNvPicPr/>
+                  </pic:nvPicPr>
+                  <pic:blipFill>
+                    <a:blip r:embed="rId38">
+                      <a:extLst>
+                        <a:ext uri="{28A0092B-C50C-407E-A947-70E740481C1C}">
+                          <a14:useLocalDpi xmlns:a14="http://schemas.microsoft.com/office/drawing/2010/main" val="0"/>
+                        </a:ext>
+                      </a:extLst>
+                    </a:blip>
+                    <a:stretch>
+                      <a:fillRect/>
+                    </a:stretch>
+                  </pic:blipFill>
+                  <pic:spPr>
+                    <a:xfrm>
+                      <a:off x="0" y="0"/>
+                      <a:ext cx="3568700" cy="869950"/>
+                    </a:xfrm>
+                    <a:prstGeom prst="rect">
+                      <a:avLst/>
+                    </a:prstGeom>
+                  </pic:spPr>
+                </pic:pic>
+              </a:graphicData>
+            </a:graphic>
+          </wp:anchor>
+        </w:drawing>
+      </w:r>
+      <w:r>
+        <w:drawing>
+          <wp:inline distT="0" distB="0" distL="0" distR="0" wp14:anchorId="3C161F7E" wp14:editId="5EC9F803">
+            <wp:extent cx="1144545" cy="1714500"/>
+            <wp:effectExtent l="0" t="0" r="0" b="0"/>
+            <wp:docPr id="1559704761" name="Picture 1" descr="A screenshot of a math problem&#10;&#10;Description automatically generated"/>
+            <wp:cNvGraphicFramePr>
+              <a:graphicFrameLocks xmlns:a="http://schemas.openxmlformats.org/drawingml/2006/main" noChangeAspect="1"/>
+            </wp:cNvGraphicFramePr>
+            <a:graphic xmlns:a="http://schemas.openxmlformats.org/drawingml/2006/main">
+              <a:graphicData uri="http://schemas.openxmlformats.org/drawingml/2006/picture">
+                <pic:pic xmlns:pic="http://schemas.openxmlformats.org/drawingml/2006/picture">
+                  <pic:nvPicPr>
+                    <pic:cNvPr id="1559704761" name="Picture 1" descr="A screenshot of a math problem&#10;&#10;Description automatically generated"/>
+                    <pic:cNvPicPr/>
+                  </pic:nvPicPr>
+                  <pic:blipFill>
+                    <a:blip r:embed="rId39"/>
+                    <a:stretch>
+                      <a:fillRect/>
+                    </a:stretch>
+                  </pic:blipFill>
+                  <pic:spPr>
+                    <a:xfrm>
+                      <a:off x="0" y="0"/>
+                      <a:ext cx="1155520" cy="1730940"/>
+                    </a:xfrm>
+                    <a:prstGeom prst="rect">
+                      <a:avLst/>
+                    </a:prstGeom>
+                  </pic:spPr>
+                </pic:pic>
+              </a:graphicData>
+            </a:graphic>
+          </wp:inline>
+        </w:drawing>
+      </w:r>
+    </w:p>
+    <w:p>
+      <w:pPr>
+        <w:jc w:val="both"/>
+        <w:rPr>
+          <w:b/>
+          <w:bCs/>
+        </w:rPr>
+      </w:pPr>
+      <w:r>
+        <w:rPr>
+          <w:b/>
+          <w:bCs/>
+        </w:rPr>
+        <w:t xml:space="preserve">Matriz de reescalado </w:t>
+      </w:r>
+    </w:p>
+    <w:p>
+      <w:pPr>
+        <w:jc w:val="both"/>
+      </w:pPr>
+      <w:r>
+        <w:drawing>
+          <wp:anchor distT="0" distB="0" distL="114300" distR="114300" simplePos="0" relativeHeight="251669504" behindDoc="1" locked="0" layoutInCell="1" allowOverlap="1" wp14:anchorId="429AE2D8" wp14:editId="719DD35B">
+            <wp:simplePos x="0" y="0"/>
+            <wp:positionH relativeFrom="margin">
+              <wp:posOffset>1752600</wp:posOffset>
+            </wp:positionH>
+            <wp:positionV relativeFrom="paragraph">
+              <wp:posOffset>395605</wp:posOffset>
+            </wp:positionV>
+            <wp:extent cx="3647440" cy="904875"/>
+            <wp:effectExtent l="0" t="0" r="0" b="9525"/>
+            <wp:wrapNone/>
+            <wp:docPr id="899532723" name="Picture 1" descr="A computer screen shot of a code&#10;&#10;Description automatically generated with medium confidence"/>
+            <wp:cNvGraphicFramePr>
+              <a:graphicFrameLocks xmlns:a="http://schemas.openxmlformats.org/drawingml/2006/main" noChangeAspect="1"/>
+            </wp:cNvGraphicFramePr>
+            <a:graphic xmlns:a="http://schemas.openxmlformats.org/drawingml/2006/main">
+              <a:graphicData uri="http://schemas.openxmlformats.org/drawingml/2006/picture">
+                <pic:pic xmlns:pic="http://schemas.openxmlformats.org/drawingml/2006/picture">
+                  <pic:nvPicPr>
+                    <pic:cNvPr id="899532723" name="Picture 1" descr="A computer screen shot of a code&#10;&#10;Description automatically generated with medium confidence"/>
+                    <pic:cNvPicPr/>
+                  </pic:nvPicPr>
+                  <pic:blipFill>
+                    <a:blip r:embed="rId40">
+                      <a:extLst>
+                        <a:ext uri="{28A0092B-C50C-407E-A947-70E740481C1C}">
+                          <a14:useLocalDpi xmlns:a14="http://schemas.microsoft.com/office/drawing/2010/main" val="0"/>
+                        </a:ext>
+                      </a:extLst>
+                    </a:blip>
+                    <a:stretch>
+                      <a:fillRect/>
+                    </a:stretch>
+                  </pic:blipFill>
+                  <pic:spPr>
+                    <a:xfrm>
+                      <a:off x="0" y="0"/>
+                      <a:ext cx="3647440" cy="904875"/>
+                    </a:xfrm>
+                    <a:prstGeom prst="rect">
+                      <a:avLst/>
+                    </a:prstGeom>
+                  </pic:spPr>
+                </pic:pic>
+              </a:graphicData>
+            </a:graphic>
+          </wp:anchor>
+        </w:drawing>
+      </w:r>
+      <w:r>
+        <w:drawing>
+          <wp:inline distT="0" distB="0" distL="0" distR="0" wp14:anchorId="0338CDBF" wp14:editId="1A385D18">
+            <wp:extent cx="1238162" cy="1587500"/>
+            <wp:effectExtent l="0" t="0" r="635" b="0"/>
+            <wp:docPr id="1388589750" name="Picture 1" descr="A screenshot of a cell phone&#10;&#10;Description automatically generated"/>
+            <wp:cNvGraphicFramePr>
+              <a:graphicFrameLocks xmlns:a="http://schemas.openxmlformats.org/drawingml/2006/main" noChangeAspect="1"/>
+            </wp:cNvGraphicFramePr>
+            <a:graphic xmlns:a="http://schemas.openxmlformats.org/drawingml/2006/main">
+              <a:graphicData uri="http://schemas.openxmlformats.org/drawingml/2006/picture">
+                <pic:pic xmlns:pic="http://schemas.openxmlformats.org/drawingml/2006/picture">
+                  <pic:nvPicPr>
+                    <pic:cNvPr id="1388589750" name="Picture 1" descr="A screenshot of a cell phone&#10;&#10;Description automatically generated"/>
+                    <pic:cNvPicPr/>
+                  </pic:nvPicPr>
+                  <pic:blipFill>
+                    <a:blip r:embed="rId41"/>
+                    <a:stretch>
+                      <a:fillRect/>
+                    </a:stretch>
+                  </pic:blipFill>
+                  <pic:spPr>
+                    <a:xfrm>
+                      <a:off x="0" y="0"/>
+                      <a:ext cx="1259057" cy="1614291"/>
+                    </a:xfrm>
+                    <a:prstGeom prst="rect">
+                      <a:avLst/>
+                    </a:prstGeom>
+                  </pic:spPr>
+                </pic:pic>
+              </a:graphicData>
+            </a:graphic>
+          </wp:inline>
+        </w:drawing>
+      </w:r>
+    </w:p>
+    <w:p>
+      <w:pPr>
+        <w:jc w:val="both"/>
+        <w:rPr>
+          <w:b/>
+          <w:bCs/>
+        </w:rPr>
+      </w:pPr>
+    </w:p>
+    <w:p>
+      <w:pPr>
+        <w:jc w:val="both"/>
+        <w:rPr>
+          <w:b/>
+          <w:bCs/>
+        </w:rPr>
+      </w:pPr>
+      <w:r>
+        <w:rPr>
+          <w:b/>
+          <w:bCs/>
+        </w:rPr>
+        <w:t>Matriz de rotación</w:t>
+      </w:r>
+    </w:p>
+    <w:p>
+      <w:pPr>
+        <w:jc w:val="both"/>
+        <w:rPr>
+          <w:b/>
+          <w:bCs/>
+        </w:rPr>
+      </w:pPr>
+      <w:r>
+        <w:drawing>
+          <wp:anchor distT="0" distB="0" distL="114300" distR="114300" simplePos="0" relativeHeight="251670528" behindDoc="1" locked="0" layoutInCell="1" allowOverlap="1" wp14:anchorId="3C0B452E" wp14:editId="13646FC8">
+            <wp:simplePos x="0" y="0"/>
+            <wp:positionH relativeFrom="margin">
+              <wp:posOffset>1739900</wp:posOffset>
+            </wp:positionH>
+            <wp:positionV relativeFrom="paragraph">
+              <wp:posOffset>185420</wp:posOffset>
+            </wp:positionV>
+            <wp:extent cx="3660140" cy="1207771"/>
+            <wp:effectExtent l="0" t="0" r="0" b="0"/>
+            <wp:wrapNone/>
+            <wp:docPr id="109390080" name="Picture 1" descr="A computer screen shot of a computer code&#10;&#10;Description automatically generated"/>
+            <wp:cNvGraphicFramePr>
+              <a:graphicFrameLocks xmlns:a="http://schemas.openxmlformats.org/drawingml/2006/main" noChangeAspect="1"/>
+            </wp:cNvGraphicFramePr>
+            <a:graphic xmlns:a="http://schemas.openxmlformats.org/drawingml/2006/main">
+              <a:graphicData uri="http://schemas.openxmlformats.org/drawingml/2006/picture">
+                <pic:pic xmlns:pic="http://schemas.openxmlformats.org/drawingml/2006/picture">
+                  <pic:nvPicPr>
+                    <pic:cNvPr id="109390080" name="Picture 1" descr="A computer screen shot of a computer code&#10;&#10;Description automatically generated"/>
+                    <pic:cNvPicPr/>
+                  </pic:nvPicPr>
+                  <pic:blipFill>
+                    <a:blip r:embed="rId42">
+                      <a:extLst>
+                        <a:ext uri="{28A0092B-C50C-407E-A947-70E740481C1C}">
+                          <a14:useLocalDpi xmlns:a14="http://schemas.microsoft.com/office/drawing/2010/main" val="0"/>
+                        </a:ext>
+                      </a:extLst>
+                    </a:blip>
+                    <a:stretch>
+                      <a:fillRect/>
+                    </a:stretch>
+                  </pic:blipFill>
+                  <pic:spPr>
+                    <a:xfrm>
+                      <a:off x="0" y="0"/>
+                      <a:ext cx="3660140" cy="1207771"/>
+                    </a:xfrm>
+                    <a:prstGeom prst="rect">
+                      <a:avLst/>
+                    </a:prstGeom>
+                  </pic:spPr>
+                </pic:pic>
+              </a:graphicData>
+            </a:graphic>
+            <wp14:sizeRelH relativeFrom="margin">
+              <wp14:pctWidth>0</wp14:pctWidth>
+            </wp14:sizeRelH>
+            <wp14:sizeRelV relativeFrom="margin">
+              <wp14:pctHeight>0</wp14:pctHeight>
+            </wp14:sizeRelV>
+          </wp:anchor>
+        </w:drawing>
+      </w:r>
+      <w:r>
+        <w:drawing>
+          <wp:inline distT="0" distB="0" distL="0" distR="0" wp14:anchorId="1C2A347C" wp14:editId="26666B13">
+            <wp:extent cx="1346201" cy="1536700"/>
+            <wp:effectExtent l="0" t="0" r="6350" b="6350"/>
+            <wp:docPr id="1394202752" name="Picture 1" descr="A screenshot of a math problem&#10;&#10;Description automatically generated"/>
+            <wp:cNvGraphicFramePr>
+              <a:graphicFrameLocks xmlns:a="http://schemas.openxmlformats.org/drawingml/2006/main" noChangeAspect="1"/>
+            </wp:cNvGraphicFramePr>
+            <a:graphic xmlns:a="http://schemas.openxmlformats.org/drawingml/2006/main">
+              <a:graphicData uri="http://schemas.openxmlformats.org/drawingml/2006/picture">
+                <pic:pic xmlns:pic="http://schemas.openxmlformats.org/drawingml/2006/picture">
+                  <pic:nvPicPr>
+                    <pic:cNvPr id="1394202752" name="Picture 1" descr="A screenshot of a math problem&#10;&#10;Description automatically generated"/>
+                    <pic:cNvPicPr/>
+                  </pic:nvPicPr>
+                  <pic:blipFill>
+                    <a:blip r:embed="rId43"/>
+                    <a:stretch>
+                      <a:fillRect/>
+                    </a:stretch>
+                  </pic:blipFill>
+                  <pic:spPr>
+                    <a:xfrm>
+                      <a:off x="0" y="0"/>
+                      <a:ext cx="1365964" cy="1559260"/>
+                    </a:xfrm>
+                    <a:prstGeom prst="rect">
+                      <a:avLst/>
+                    </a:prstGeom>
+                  </pic:spPr>
+                </pic:pic>
+              </a:graphicData>
+            </a:graphic>
+          </wp:inline>
+        </w:drawing>
+      </w:r>
+    </w:p>
+    <w:p>
+      <w:pPr>
+        <w:jc w:val="both"/>
+        <w:rPr>
+          <w:b/>
+          <w:bCs/>
+        </w:rPr>
+      </w:pPr>
+    </w:p>
+    <w:p>
+      <w:pPr>
+        <w:jc w:val="both"/>
+        <w:rPr>
+          <w:b/>
+          <w:bCs/>
+        </w:rPr>
+      </w:pPr>
+      <w:r>
+        <w:rPr>
+          <w:b/>
+          <w:bCs/>
+        </w:rPr>
+        <w:t>Matriz de cizallamiento</w:t>
+      </w:r>
+    </w:p>
+    <w:p>
+      <w:pPr>
+        <w:jc w:val="both"/>
+      </w:pPr>
+      <w:r>
+        <w:drawing>
+          <wp:anchor distT="0" distB="0" distL="114300" distR="114300" simplePos="0" relativeHeight="251671552" behindDoc="1" locked="0" layoutInCell="1" allowOverlap="1" wp14:anchorId="31ECAD71" wp14:editId="138131BB">
+            <wp:simplePos x="0" y="0"/>
+            <wp:positionH relativeFrom="column">
+              <wp:posOffset>2660015</wp:posOffset>
+            </wp:positionH>
+            <wp:positionV relativeFrom="paragraph">
+              <wp:posOffset>254635</wp:posOffset>
+            </wp:positionV>
+            <wp:extent cx="3355340" cy="1868805"/>
+            <wp:effectExtent l="0" t="0" r="0" b="0"/>
+            <wp:wrapNone/>
+            <wp:docPr id="1142536635" name="Picture 1" descr="A computer screen shot of a code&#10;&#10;Description automatically generated"/>
+            <wp:cNvGraphicFramePr>
+              <a:graphicFrameLocks xmlns:a="http://schemas.openxmlformats.org/drawingml/2006/main" noChangeAspect="1"/>
+            </wp:cNvGraphicFramePr>
+            <a:graphic xmlns:a="http://schemas.openxmlformats.org/drawingml/2006/main">
+              <a:graphicData uri="http://schemas.openxmlformats.org/drawingml/2006/picture">
+                <pic:pic xmlns:pic="http://schemas.openxmlformats.org/drawingml/2006/picture">
+                  <pic:nvPicPr>
+                    <pic:cNvPr id="1142536635" name="Picture 1" descr="A computer screen shot of a code&#10;&#10;Description automatically generated"/>
+                    <pic:cNvPicPr/>
+                  </pic:nvPicPr>
+                  <pic:blipFill>
+                    <a:blip r:embed="rId44">
+                      <a:extLst>
+                        <a:ext uri="{28A0092B-C50C-407E-A947-70E740481C1C}">
+                          <a14:useLocalDpi xmlns:a14="http://schemas.microsoft.com/office/drawing/2010/main" val="0"/>
+                        </a:ext>
+                      </a:extLst>
+                    </a:blip>
+                    <a:stretch>
+                      <a:fillRect/>
+                    </a:stretch>
+                  </pic:blipFill>
+                  <pic:spPr>
+                    <a:xfrm>
+                      <a:off x="0" y="0"/>
+                      <a:ext cx="3355340" cy="1868805"/>
+                    </a:xfrm>
+                    <a:prstGeom prst="rect">
+                      <a:avLst/>
+                    </a:prstGeom>
+                  </pic:spPr>
+                </pic:pic>
+              </a:graphicData>
+            </a:graphic>
+          </wp:anchor>
+        </w:drawing>
+      </w:r>
+      <w:r>
+        <w:drawing>
+          <wp:anchor distT="0" distB="0" distL="114300" distR="114300" simplePos="0" relativeHeight="251672576" behindDoc="1" locked="0" layoutInCell="1" allowOverlap="1" wp14:anchorId="35C47A54" wp14:editId="1B1AAD0E">
+            <wp:simplePos x="0" y="0"/>
+            <wp:positionH relativeFrom="column">
+              <wp:posOffset>-438785</wp:posOffset>
+            </wp:positionH>
+            <wp:positionV relativeFrom="paragraph">
+              <wp:posOffset>286385</wp:posOffset>
+            </wp:positionV>
+            <wp:extent cx="2772410" cy="1784350"/>
+            <wp:effectExtent l="0" t="0" r="8890" b="6350"/>
+            <wp:wrapNone/>
+            <wp:docPr id="1407942857" name="Picture 1" descr="A close-up of a graph&#10;&#10;Description automatically generated"/>
+            <wp:cNvGraphicFramePr>
+              <a:graphicFrameLocks xmlns:a="http://schemas.openxmlformats.org/drawingml/2006/main" noChangeAspect="1"/>
+            </wp:cNvGraphicFramePr>
+            <a:graphic xmlns:a="http://schemas.openxmlformats.org/drawingml/2006/main">
+              <a:graphicData uri="http://schemas.openxmlformats.org/drawingml/2006/picture">
+                <pic:pic xmlns:pic="http://schemas.openxmlformats.org/drawingml/2006/picture">
+                  <pic:nvPicPr>
+                    <pic:cNvPr id="1407942857" name="Picture 1" descr="A close-up of a graph&#10;&#10;Description automatically generated"/>
+                    <pic:cNvPicPr/>
+                  </pic:nvPicPr>
+                  <pic:blipFill>
+                    <a:blip r:embed="rId45">
+                      <a:extLst>
+                        <a:ext uri="{28A0092B-C50C-407E-A947-70E740481C1C}">
+                          <a14:useLocalDpi xmlns:a14="http://schemas.microsoft.com/office/drawing/2010/main" val="0"/>
+                        </a:ext>
+                      </a:extLst>
+                    </a:blip>
+                    <a:stretch>
+                      <a:fillRect/>
+                    </a:stretch>
+                  </pic:blipFill>
+                  <pic:spPr>
+                    <a:xfrm>
+                      <a:off x="0" y="0"/>
+                      <a:ext cx="2772410" cy="1784350"/>
+                    </a:xfrm>
+                    <a:prstGeom prst="rect">
+                      <a:avLst/>
+                    </a:prstGeom>
+                  </pic:spPr>
+                </pic:pic>
+              </a:graphicData>
+            </a:graphic>
+          </wp:anchor>
+        </w:drawing>
+      </w:r>
+    </w:p>
+    <w:p>
+      <w:pPr>
+        <w:jc w:val="both"/>
+      </w:pPr>
+    </w:p>
+    <w:p>
+      <w:pPr>
+        <w:jc w:val="both"/>
+      </w:pPr>
+    </w:p>
+    <w:p>
+      <w:pPr>
+        <w:jc w:val="both"/>
+      </w:pPr>
+    </w:p>
+    <w:p>
+      <w:pPr>
+        <w:jc w:val="both"/>
+      </w:pPr>
+    </w:p>
+    <w:p>
+      <w:pPr>
+        <w:jc w:val="both"/>
+      </w:pPr>
+    </w:p>
+    <w:p>
+      <w:pPr>
+        <w:jc w:val="both"/>
+      </w:pPr>
+    </w:p>
     <w:p>
       <w:pPr>
         <w:pStyle w:val="Heading2"/>
@@ -4832,14 +5273,192 @@
           <w:numId w:val="19"/>
         </w:numPr>
       </w:pPr>
-      <w:bookmarkStart w:id="5" w:name="_Toc147415905"/>
-      <w:r>
-        <w:t>Análisis del ruido encontrado</w:t>
+      <w:bookmarkStart w:id="5" w:name="_Toc149632460"/>
+      <w:r>
+        <w:lastRenderedPageBreak/>
+        <w:t>A</w:t>
+      </w:r>
+      <w:r>
+        <w:t>partado a</w:t>
       </w:r>
       <w:r>
         <w:t>.</w:t>
       </w:r>
       <w:bookmarkEnd w:id="5"/>
+    </w:p>
+    <w:p/>
+    <w:p>
+      <w:pPr>
+        <w:jc w:val="both"/>
+      </w:pPr>
+      <w:r>
+        <w:t xml:space="preserve">Opción número 1 en la interfaz: </w:t>
+      </w:r>
+      <w:r>
+        <w:rPr>
+          <w:b/>
+          <w:bCs/>
+        </w:rPr>
+        <w:t>Reescalar y rotar</w:t>
+      </w:r>
+      <w:r>
+        <w:t xml:space="preserve">, implementada en </w:t>
+      </w:r>
+      <w:r>
+        <w:rPr>
+          <w:b/>
+          <w:bCs/>
+        </w:rPr>
+        <w:t>def reescalarYrotar(img)</w:t>
+      </w:r>
+      <w:r>
+        <w:rPr>
+          <w:b/>
+          <w:bCs/>
+        </w:rPr>
+        <w:t xml:space="preserve">. </w:t>
+      </w:r>
+      <w:r>
+        <w:t xml:space="preserve">En esta implementación, se utilizan las matrices anteriormente definidas para realizar las siguientes transformaciones: </w:t>
+      </w:r>
+    </w:p>
+    <w:p>
+      <w:pPr>
+        <w:pStyle w:val="ListParagraph"/>
+        <w:numPr>
+          <w:ilvl w:val="0"/>
+          <w:numId w:val="21"/>
+        </w:numPr>
+        <w:jc w:val="both"/>
+      </w:pPr>
+      <w:r>
+        <w:t>Reescalado de la imagen a 200 x 200 pixel</w:t>
+      </w:r>
+    </w:p>
+    <w:p>
+      <w:pPr>
+        <w:pStyle w:val="ListParagraph"/>
+        <w:numPr>
+          <w:ilvl w:val="0"/>
+          <w:numId w:val="21"/>
+        </w:numPr>
+        <w:jc w:val="both"/>
+      </w:pPr>
+      <w:r>
+        <w:t>Traslación del centro de la imagen al centro de coordenadas</w:t>
+      </w:r>
+    </w:p>
+    <w:p>
+      <w:pPr>
+        <w:pStyle w:val="ListParagraph"/>
+        <w:numPr>
+          <w:ilvl w:val="0"/>
+          <w:numId w:val="21"/>
+        </w:numPr>
+        <w:jc w:val="both"/>
+      </w:pPr>
+      <w:r>
+        <w:t>Rotación de 45 grados</w:t>
+      </w:r>
+    </w:p>
+    <w:p>
+      <w:pPr>
+        <w:pStyle w:val="ListParagraph"/>
+        <w:numPr>
+          <w:ilvl w:val="0"/>
+          <w:numId w:val="21"/>
+        </w:numPr>
+        <w:jc w:val="both"/>
+      </w:pPr>
+      <w:r>
+        <w:t>Reescalado 1:0.7</w:t>
+      </w:r>
+    </w:p>
+    <w:p>
+      <w:pPr>
+        <w:pStyle w:val="ListParagraph"/>
+        <w:numPr>
+          <w:ilvl w:val="0"/>
+          <w:numId w:val="21"/>
+        </w:numPr>
+        <w:jc w:val="both"/>
+      </w:pPr>
+      <w:r>
+        <w:t xml:space="preserve">Traslación </w:t>
+      </w:r>
+      <w:r>
+        <w:t>del centro de la imagen a su posición original</w:t>
+      </w:r>
+    </w:p>
+    <w:p>
+      <w:pPr>
+        <w:jc w:val="both"/>
+      </w:pPr>
+      <w:r>
+        <w:t>El resultado es una imagen reescalada y rotada cuyas esquinas tocan los bordes de la imagen de salida</w:t>
+      </w:r>
+      <w:r>
+        <w:t xml:space="preserve">. </w:t>
+      </w:r>
+      <w:r>
+        <w:t>Como los reescalados y las rotaciones se producen en función al centro de coordenadas, trasladamos primero la imagen para que su centro coincida con el centro de coordenadas, realizamos los cambios y por último devolvemos el centro de la imagen a sus coordenadas originales.</w:t>
+      </w:r>
+    </w:p>
+    <w:p/>
+    <w:p>
+      <w:pPr>
+        <w:jc w:val="both"/>
+      </w:pPr>
+      <w:r>
+        <w:t xml:space="preserve">                                                     </w:t>
+      </w:r>
+      <w:r>
+        <w:drawing>
+          <wp:inline distT="0" distB="0" distL="0" distR="0" wp14:anchorId="4DF247FB" wp14:editId="7A3EC44F">
+            <wp:extent cx="1902124" cy="2203450"/>
+            <wp:effectExtent l="0" t="0" r="3175" b="6350"/>
+            <wp:docPr id="1277286115" name="Picture 1" descr="A screenshot of a cellphone&#10;&#10;Description automatically generated"/>
+            <wp:cNvGraphicFramePr>
+              <a:graphicFrameLocks xmlns:a="http://schemas.openxmlformats.org/drawingml/2006/main" noChangeAspect="1"/>
+            </wp:cNvGraphicFramePr>
+            <a:graphic xmlns:a="http://schemas.openxmlformats.org/drawingml/2006/main">
+              <a:graphicData uri="http://schemas.openxmlformats.org/drawingml/2006/picture">
+                <pic:pic xmlns:pic="http://schemas.openxmlformats.org/drawingml/2006/picture">
+                  <pic:nvPicPr>
+                    <pic:cNvPr id="1277286115" name="Picture 1" descr="A screenshot of a cellphone&#10;&#10;Description automatically generated"/>
+                    <pic:cNvPicPr/>
+                  </pic:nvPicPr>
+                  <pic:blipFill>
+                    <a:blip r:embed="rId46"/>
+                    <a:stretch>
+                      <a:fillRect/>
+                    </a:stretch>
+                  </pic:blipFill>
+                  <pic:spPr>
+                    <a:xfrm>
+                      <a:off x="0" y="0"/>
+                      <a:ext cx="1909801" cy="2212343"/>
+                    </a:xfrm>
+                    <a:prstGeom prst="rect">
+                      <a:avLst/>
+                    </a:prstGeom>
+                  </pic:spPr>
+                </pic:pic>
+              </a:graphicData>
+            </a:graphic>
+          </wp:inline>
+        </w:drawing>
+      </w:r>
+    </w:p>
+    <w:p>
+      <w:pPr>
+        <w:jc w:val="both"/>
+      </w:pPr>
+    </w:p>
+    <w:p>
+      <w:pPr>
+        <w:jc w:val="both"/>
+      </w:pPr>
     </w:p>
     <w:p>
       <w:pPr>
@@ -4849,8 +5468,769 @@
           <w:numId w:val="19"/>
         </w:numPr>
       </w:pPr>
-      <w:bookmarkStart w:id="6" w:name="_Toc147415906"/>
+      <w:bookmarkStart w:id="6" w:name="_Toc149632461"/>
+      <w:r>
+        <w:t xml:space="preserve">Apartado </w:t>
+      </w:r>
+      <w:r>
+        <w:t>b</w:t>
+      </w:r>
       <w:bookmarkEnd w:id="6"/>
+    </w:p>
+    <w:p/>
+    <w:p>
+      <w:pPr>
+        <w:rPr>
+          <w:b/>
+          <w:bCs/>
+        </w:rPr>
+      </w:pPr>
+      <w:r>
+        <w:rPr>
+          <w:b/>
+          <w:bCs/>
+        </w:rPr>
+        <w:t>Subapartado b.1.1</w:t>
+      </w:r>
+    </w:p>
+    <w:p>
+      <w:pPr>
+        <w:jc w:val="both"/>
+        <w:rPr>
+          <w:b/>
+          <w:bCs/>
+        </w:rPr>
+      </w:pPr>
+      <w:r>
+        <w:t xml:space="preserve">Opción número </w:t>
+      </w:r>
+      <w:r>
+        <w:t>2</w:t>
+      </w:r>
+      <w:r>
+        <w:t xml:space="preserve"> en la interfaz: </w:t>
+      </w:r>
+      <w:r>
+        <w:rPr>
+          <w:b/>
+          <w:bCs/>
+        </w:rPr>
+        <w:t>Transformacion afin compuesta 1</w:t>
+      </w:r>
+      <w:r>
+        <w:t xml:space="preserve">, implementada en </w:t>
+      </w:r>
+      <w:r>
+        <w:rPr>
+          <w:b/>
+          <w:bCs/>
+        </w:rPr>
+        <w:t>def t</w:t>
+      </w:r>
+      <w:r>
+        <w:rPr>
+          <w:b/>
+          <w:bCs/>
+        </w:rPr>
+        <w:t>ransformacionAfinCompuesta1(img)</w:t>
+      </w:r>
+      <w:r>
+        <w:rPr>
+          <w:b/>
+          <w:bCs/>
+        </w:rPr>
+        <w:t xml:space="preserve">. </w:t>
+      </w:r>
+      <w:r>
+        <w:rPr>
+          <w:b/>
+          <w:bCs/>
+        </w:rPr>
+        <w:t xml:space="preserve"> </w:t>
+      </w:r>
+    </w:p>
+    <w:p>
+      <w:pPr>
+        <w:jc w:val="both"/>
+      </w:pPr>
+      <w:r>
+        <w:t>Comenzamos reescalando la imagen a 400x400 pixels para</w:t>
+      </w:r>
+      <w:r>
+        <w:t xml:space="preserve"> trabajar con ella más cómodamente. La implementación se divide en apartados en los que se realizan las y aplican las 3 transformaciones por separado</w:t>
+      </w:r>
+      <w:r>
+        <w:t>. Note que aunque se muestran los resultados de cada transformación individual, la función solo devuelve la imagen final. Se han conseguido las imágenes intermedias comentando las transformaciones posteriores y devolviendo el resultado de la transformación actual.</w:t>
+      </w:r>
+    </w:p>
+    <w:p>
+      <w:pPr>
+        <w:pStyle w:val="ListParagraph"/>
+        <w:numPr>
+          <w:ilvl w:val="0"/>
+          <w:numId w:val="25"/>
+        </w:numPr>
+        <w:jc w:val="both"/>
+      </w:pPr>
+      <w:r>
+        <w:lastRenderedPageBreak/>
+        <w:t>Transformación 1:</w:t>
+      </w:r>
+    </w:p>
+    <w:p>
+      <w:pPr>
+        <w:pStyle w:val="ListParagraph"/>
+        <w:jc w:val="both"/>
+      </w:pPr>
+      <w:r>
+        <w:t>Se aplica la matriz de cizallamiento sobre el eje X con un ángulo de -30 grados seguida de una traslación para devolver la imagen al centro de la ventana de la imagen de salida.</w:t>
+      </w:r>
+    </w:p>
+    <w:p>
+      <w:pPr>
+        <w:pStyle w:val="ListParagraph"/>
+        <w:jc w:val="both"/>
+      </w:pPr>
+      <w:r>
+        <w:drawing>
+          <wp:inline distT="0" distB="0" distL="0" distR="0" wp14:anchorId="7A2546EA" wp14:editId="402B0351">
+            <wp:extent cx="4089400" cy="2782368"/>
+            <wp:effectExtent l="0" t="0" r="6350" b="0"/>
+            <wp:docPr id="716910347" name="Picture 1" descr="A screenshot of a phone&#10;&#10;Description automatically generated"/>
+            <wp:cNvGraphicFramePr>
+              <a:graphicFrameLocks xmlns:a="http://schemas.openxmlformats.org/drawingml/2006/main" noChangeAspect="1"/>
+            </wp:cNvGraphicFramePr>
+            <a:graphic xmlns:a="http://schemas.openxmlformats.org/drawingml/2006/main">
+              <a:graphicData uri="http://schemas.openxmlformats.org/drawingml/2006/picture">
+                <pic:pic xmlns:pic="http://schemas.openxmlformats.org/drawingml/2006/picture">
+                  <pic:nvPicPr>
+                    <pic:cNvPr id="716910347" name="Picture 1" descr="A screenshot of a phone&#10;&#10;Description automatically generated"/>
+                    <pic:cNvPicPr/>
+                  </pic:nvPicPr>
+                  <pic:blipFill>
+                    <a:blip r:embed="rId47"/>
+                    <a:stretch>
+                      <a:fillRect/>
+                    </a:stretch>
+                  </pic:blipFill>
+                  <pic:spPr>
+                    <a:xfrm>
+                      <a:off x="0" y="0"/>
+                      <a:ext cx="4099346" cy="2789135"/>
+                    </a:xfrm>
+                    <a:prstGeom prst="rect">
+                      <a:avLst/>
+                    </a:prstGeom>
+                  </pic:spPr>
+                </pic:pic>
+              </a:graphicData>
+            </a:graphic>
+          </wp:inline>
+        </w:drawing>
+      </w:r>
+    </w:p>
+    <w:p>
+      <w:pPr>
+        <w:jc w:val="both"/>
+      </w:pPr>
+    </w:p>
+    <w:p>
+      <w:pPr>
+        <w:pStyle w:val="ListParagraph"/>
+        <w:numPr>
+          <w:ilvl w:val="0"/>
+          <w:numId w:val="25"/>
+        </w:numPr>
+        <w:jc w:val="both"/>
+      </w:pPr>
+      <w:r>
+        <w:t>Transformación 2:</w:t>
+      </w:r>
+    </w:p>
+    <w:p>
+      <w:pPr>
+        <w:pStyle w:val="ListParagraph"/>
+        <w:jc w:val="both"/>
+      </w:pPr>
+      <w:r>
+        <w:t xml:space="preserve">Se aplica a la imagen una </w:t>
+      </w:r>
+      <w:r>
+        <w:t xml:space="preserve">traslación de su centro al centro de coordenadas, se realiza la </w:t>
+      </w:r>
+      <w:r>
+        <w:t>rotación de 90 grados y</w:t>
+      </w:r>
+      <w:r>
+        <w:t xml:space="preserve"> se hace otra traslación para devolver el centro de</w:t>
+      </w:r>
+      <w:r>
+        <w:t xml:space="preserve"> la</w:t>
+      </w:r>
+      <w:r>
+        <w:t xml:space="preserve"> imagen a</w:t>
+      </w:r>
+      <w:r>
+        <w:t xml:space="preserve"> su </w:t>
+      </w:r>
+      <w:r>
+        <w:t>posición</w:t>
+      </w:r>
+      <w:r>
+        <w:t xml:space="preserve"> original (teniendo en cuenta que la rotación de 90 grados intercambia el ancho y el largo de la imagen).</w:t>
+      </w:r>
+      <w:r>
+        <w:t xml:space="preserve"> El resultado es el siguiente:</w:t>
+      </w:r>
+    </w:p>
+    <w:p>
+      <w:pPr>
+        <w:pStyle w:val="ListParagraph"/>
+        <w:jc w:val="both"/>
+      </w:pPr>
+    </w:p>
+    <w:p>
+      <w:pPr>
+        <w:pStyle w:val="ListParagraph"/>
+        <w:jc w:val="both"/>
+      </w:pPr>
+      <w:r>
+        <w:t xml:space="preserve">                             </w:t>
+      </w:r>
+      <w:r>
+        <w:drawing>
+          <wp:inline distT="0" distB="0" distL="0" distR="0" wp14:anchorId="6BECDAF6" wp14:editId="0D549CA9">
+            <wp:extent cx="2225581" cy="3638550"/>
+            <wp:effectExtent l="0" t="0" r="3810" b="0"/>
+            <wp:docPr id="275372787" name="Picture 1" descr="A black and white photo of a bridge&#10;&#10;Description automatically generated"/>
+            <wp:cNvGraphicFramePr>
+              <a:graphicFrameLocks xmlns:a="http://schemas.openxmlformats.org/drawingml/2006/main" noChangeAspect="1"/>
+            </wp:cNvGraphicFramePr>
+            <a:graphic xmlns:a="http://schemas.openxmlformats.org/drawingml/2006/main">
+              <a:graphicData uri="http://schemas.openxmlformats.org/drawingml/2006/picture">
+                <pic:pic xmlns:pic="http://schemas.openxmlformats.org/drawingml/2006/picture">
+                  <pic:nvPicPr>
+                    <pic:cNvPr id="275372787" name="Picture 1" descr="A black and white photo of a bridge&#10;&#10;Description automatically generated"/>
+                    <pic:cNvPicPr/>
+                  </pic:nvPicPr>
+                  <pic:blipFill>
+                    <a:blip r:embed="rId48"/>
+                    <a:stretch>
+                      <a:fillRect/>
+                    </a:stretch>
+                  </pic:blipFill>
+                  <pic:spPr>
+                    <a:xfrm>
+                      <a:off x="0" y="0"/>
+                      <a:ext cx="2238669" cy="3659948"/>
+                    </a:xfrm>
+                    <a:prstGeom prst="rect">
+                      <a:avLst/>
+                    </a:prstGeom>
+                  </pic:spPr>
+                </pic:pic>
+              </a:graphicData>
+            </a:graphic>
+          </wp:inline>
+        </w:drawing>
+      </w:r>
+    </w:p>
+    <w:p>
+      <w:pPr>
+        <w:pStyle w:val="ListParagraph"/>
+        <w:jc w:val="both"/>
+      </w:pPr>
+    </w:p>
+    <w:p>
+      <w:pPr>
+        <w:pStyle w:val="ListParagraph"/>
+        <w:numPr>
+          <w:ilvl w:val="0"/>
+          <w:numId w:val="25"/>
+        </w:numPr>
+        <w:jc w:val="both"/>
+      </w:pPr>
+      <w:r>
+        <w:t>Transformación 3:</w:t>
+      </w:r>
+    </w:p>
+    <w:p>
+      <w:pPr>
+        <w:pStyle w:val="ListParagraph"/>
+        <w:jc w:val="both"/>
+      </w:pPr>
+      <w:r>
+        <w:lastRenderedPageBreak/>
+        <w:t>Se aplica a la imagen una matriz de reescalado a la mitad del tamaño de la imagen anterior en ambos ejes:</w:t>
+      </w:r>
+    </w:p>
+    <w:p>
+      <w:pPr>
+        <w:pStyle w:val="ListParagraph"/>
+        <w:jc w:val="both"/>
+      </w:pPr>
+      <w:r>
+        <w:t xml:space="preserve">                                            </w:t>
+      </w:r>
+      <w:r>
+        <w:rPr>
+          <w:b/>
+          <w:bCs/>
+        </w:rPr>
+        <w:drawing>
+          <wp:inline distT="0" distB="0" distL="0" distR="0" wp14:anchorId="034199D9" wp14:editId="06B7B9FB">
+            <wp:extent cx="1504307" cy="2584450"/>
+            <wp:effectExtent l="0" t="0" r="1270" b="6350"/>
+            <wp:docPr id="1441273905" name="Picture 1441273905" descr="A train tracks in the distance&#10;&#10;Description automatically generated with medium confidence"/>
+            <wp:cNvGraphicFramePr>
+              <a:graphicFrameLocks xmlns:a="http://schemas.openxmlformats.org/drawingml/2006/main" noChangeAspect="1"/>
+            </wp:cNvGraphicFramePr>
+            <a:graphic xmlns:a="http://schemas.openxmlformats.org/drawingml/2006/main">
+              <a:graphicData uri="http://schemas.openxmlformats.org/drawingml/2006/picture">
+                <pic:pic xmlns:pic="http://schemas.openxmlformats.org/drawingml/2006/picture">
+                  <pic:nvPicPr>
+                    <pic:cNvPr id="476038527" name="Picture 1" descr="A train tracks in the distance&#10;&#10;Description automatically generated with medium confidence"/>
+                    <pic:cNvPicPr/>
+                  </pic:nvPicPr>
+                  <pic:blipFill>
+                    <a:blip r:embed="rId49"/>
+                    <a:stretch>
+                      <a:fillRect/>
+                    </a:stretch>
+                  </pic:blipFill>
+                  <pic:spPr>
+                    <a:xfrm>
+                      <a:off x="0" y="0"/>
+                      <a:ext cx="1518108" cy="2608160"/>
+                    </a:xfrm>
+                    <a:prstGeom prst="rect">
+                      <a:avLst/>
+                    </a:prstGeom>
+                  </pic:spPr>
+                </pic:pic>
+              </a:graphicData>
+            </a:graphic>
+          </wp:inline>
+        </w:drawing>
+      </w:r>
+    </w:p>
+    <w:p>
+      <w:pPr>
+        <w:rPr>
+          <w:b/>
+          <w:bCs/>
+        </w:rPr>
+      </w:pPr>
+    </w:p>
+    <w:p>
+      <w:pPr>
+        <w:rPr>
+          <w:b/>
+          <w:bCs/>
+        </w:rPr>
+      </w:pPr>
+      <w:r>
+        <w:rPr>
+          <w:b/>
+          <w:bCs/>
+        </w:rPr>
+        <w:t>Subapartado b.1.</w:t>
+      </w:r>
+      <w:r>
+        <w:rPr>
+          <w:b/>
+          <w:bCs/>
+        </w:rPr>
+        <w:t>2</w:t>
+      </w:r>
+    </w:p>
+    <w:p>
+      <w:pPr>
+        <w:jc w:val="both"/>
+      </w:pPr>
+      <w:r>
+        <w:t xml:space="preserve">Opción número </w:t>
+      </w:r>
+      <w:r>
+        <w:t>3</w:t>
+      </w:r>
+      <w:r>
+        <w:t xml:space="preserve"> en la interfaz: </w:t>
+      </w:r>
+      <w:r>
+        <w:rPr>
+          <w:b/>
+          <w:bCs/>
+        </w:rPr>
+        <w:t xml:space="preserve">Transformacion afin compuesta </w:t>
+      </w:r>
+      <w:r>
+        <w:rPr>
+          <w:b/>
+          <w:bCs/>
+        </w:rPr>
+        <w:t>2</w:t>
+      </w:r>
+      <w:r>
+        <w:t xml:space="preserve">, implementada en </w:t>
+      </w:r>
+      <w:r>
+        <w:rPr>
+          <w:b/>
+          <w:bCs/>
+        </w:rPr>
+        <w:t>def t</w:t>
+      </w:r>
+      <w:r>
+        <w:rPr>
+          <w:b/>
+          <w:bCs/>
+        </w:rPr>
+        <w:t>ransformacionAfinCompuesta</w:t>
+      </w:r>
+      <w:r>
+        <w:rPr>
+          <w:b/>
+          <w:bCs/>
+        </w:rPr>
+        <w:t>2</w:t>
+      </w:r>
+      <w:r>
+        <w:rPr>
+          <w:b/>
+          <w:bCs/>
+        </w:rPr>
+        <w:t>(img)</w:t>
+      </w:r>
+      <w:r>
+        <w:rPr>
+          <w:b/>
+          <w:bCs/>
+        </w:rPr>
+        <w:t xml:space="preserve">.  </w:t>
+      </w:r>
+      <w:r>
+        <w:t>El resultado es el mismo que en el caso anterior pero esta vez</w:t>
+      </w:r>
+      <w:r>
+        <w:t>,</w:t>
+      </w:r>
+      <w:r>
+        <w:t xml:space="preserve"> en lugar de aplicar las matrices una a una</w:t>
+      </w:r>
+      <w:r>
+        <w:t xml:space="preserve">, se definen las matrices de las transformaciones individuales y se </w:t>
+      </w:r>
+      <w:r>
+        <w:t xml:space="preserve">componen </w:t>
+      </w:r>
+      <w:r>
+        <w:t>en una única matriz transformación</w:t>
+      </w:r>
+      <w:r>
+        <w:t>.</w:t>
+      </w:r>
+      <w:r>
+        <w:t xml:space="preserve"> Además, nos ahorramos una traslación.</w:t>
+      </w:r>
+    </w:p>
+    <w:p>
+      <w:pPr>
+        <w:jc w:val="both"/>
+        <w:rPr>
+          <w:b/>
+          <w:bCs/>
+        </w:rPr>
+      </w:pPr>
+    </w:p>
+    <w:p>
+      <w:pPr>
+        <w:rPr>
+          <w:b/>
+          <w:bCs/>
+        </w:rPr>
+      </w:pPr>
+      <w:r>
+        <w:rPr>
+          <w:b/>
+          <w:bCs/>
+        </w:rPr>
+        <w:t xml:space="preserve">                                                          </w:t>
+      </w:r>
+      <w:r>
+        <w:rPr>
+          <w:b/>
+          <w:bCs/>
+        </w:rPr>
+        <w:drawing>
+          <wp:inline distT="0" distB="0" distL="0" distR="0" wp14:anchorId="544B98C3" wp14:editId="733056BD">
+            <wp:extent cx="1504307" cy="2584450"/>
+            <wp:effectExtent l="0" t="0" r="1270" b="6350"/>
+            <wp:docPr id="871020459" name="Picture 871020459" descr="A train tracks in the distance&#10;&#10;Description automatically generated with medium confidence"/>
+            <wp:cNvGraphicFramePr>
+              <a:graphicFrameLocks xmlns:a="http://schemas.openxmlformats.org/drawingml/2006/main" noChangeAspect="1"/>
+            </wp:cNvGraphicFramePr>
+            <a:graphic xmlns:a="http://schemas.openxmlformats.org/drawingml/2006/main">
+              <a:graphicData uri="http://schemas.openxmlformats.org/drawingml/2006/picture">
+                <pic:pic xmlns:pic="http://schemas.openxmlformats.org/drawingml/2006/picture">
+                  <pic:nvPicPr>
+                    <pic:cNvPr id="476038527" name="Picture 1" descr="A train tracks in the distance&#10;&#10;Description automatically generated with medium confidence"/>
+                    <pic:cNvPicPr/>
+                  </pic:nvPicPr>
+                  <pic:blipFill>
+                    <a:blip r:embed="rId49"/>
+                    <a:stretch>
+                      <a:fillRect/>
+                    </a:stretch>
+                  </pic:blipFill>
+                  <pic:spPr>
+                    <a:xfrm>
+                      <a:off x="0" y="0"/>
+                      <a:ext cx="1518108" cy="2608160"/>
+                    </a:xfrm>
+                    <a:prstGeom prst="rect">
+                      <a:avLst/>
+                    </a:prstGeom>
+                  </pic:spPr>
+                </pic:pic>
+              </a:graphicData>
+            </a:graphic>
+          </wp:inline>
+        </w:drawing>
+      </w:r>
+    </w:p>
+    <w:p>
+      <w:pPr>
+        <w:rPr>
+          <w:b/>
+          <w:bCs/>
+        </w:rPr>
+      </w:pPr>
+      <w:r>
+        <w:rPr>
+          <w:b/>
+          <w:bCs/>
+        </w:rPr>
+        <w:t>Subapartado b.</w:t>
+      </w:r>
+      <w:r>
+        <w:rPr>
+          <w:b/>
+          <w:bCs/>
+        </w:rPr>
+        <w:t>2</w:t>
+      </w:r>
+    </w:p>
+    <w:p>
+      <w:pPr>
+        <w:jc w:val="both"/>
+      </w:pPr>
+      <w:r>
+        <w:t>El orden de las transformaciones sí es importante debido a que la multiplicación de matrices no es conmutativa. Esto significa que el resultado de multiplicar dos matrices M1 y M2 no es necesariamente el mismo a multiplicar las matrices M2 y M1:</w:t>
+      </w:r>
+    </w:p>
+    <w:p>
+      <w:pPr>
+        <w:jc w:val="both"/>
+      </w:pPr>
+      <w:r>
+        <w:tab/>
+      </w:r>
+      <w:r>
+        <w:tab/>
+      </w:r>
+      <w:r>
+        <w:tab/>
+      </w:r>
+      <w:r>
+        <w:tab/>
+        <w:t xml:space="preserve">                                      </w:t>
+      </w:r>
+    </w:p>
+    <w:p>
+      <w:pPr>
+        <w:jc w:val="both"/>
+        <w:rPr>
+          <w:b/>
+          <w:bCs/>
+        </w:rPr>
+      </w:pPr>
+      <w:r>
+        <w:lastRenderedPageBreak/>
+        <w:t xml:space="preserve">                                                               </w:t>
+      </w:r>
+      <w:r>
+        <w:rPr>
+          <w:b/>
+          <w:bCs/>
+        </w:rPr>
+        <w:t>M1 X M2  /=  M2 X M1</w:t>
+      </w:r>
+    </w:p>
+    <w:p>
+      <w:pPr>
+        <w:jc w:val="both"/>
+      </w:pPr>
+      <w:r>
+        <w:t>En nuestras imágenes, si se aplican las transformaciones con matrices en un orden diferente esto puede conducir a resultados diferentes.</w:t>
+      </w:r>
+      <w:r>
+        <w:t xml:space="preserve"> Podemos hacer un pequeño experimento modificando el orden de nuestra composición de matrices del apartado b.1.2:</w:t>
+      </w:r>
+    </w:p>
+    <w:p>
+      <w:pPr>
+        <w:jc w:val="both"/>
+      </w:pPr>
+      <w:r>
+        <w:drawing>
+          <wp:inline distT="0" distB="0" distL="0" distR="0" wp14:anchorId="790A60D8" wp14:editId="56FC2516">
+            <wp:extent cx="5400040" cy="788670"/>
+            <wp:effectExtent l="0" t="0" r="0" b="0"/>
+            <wp:docPr id="1718678857" name="Picture 1" descr="A screen shot of a computer&#10;&#10;Description automatically generated"/>
+            <wp:cNvGraphicFramePr>
+              <a:graphicFrameLocks xmlns:a="http://schemas.openxmlformats.org/drawingml/2006/main" noChangeAspect="1"/>
+            </wp:cNvGraphicFramePr>
+            <a:graphic xmlns:a="http://schemas.openxmlformats.org/drawingml/2006/main">
+              <a:graphicData uri="http://schemas.openxmlformats.org/drawingml/2006/picture">
+                <pic:pic xmlns:pic="http://schemas.openxmlformats.org/drawingml/2006/picture">
+                  <pic:nvPicPr>
+                    <pic:cNvPr id="1718678857" name="Picture 1" descr="A screen shot of a computer&#10;&#10;Description automatically generated"/>
+                    <pic:cNvPicPr/>
+                  </pic:nvPicPr>
+                  <pic:blipFill>
+                    <a:blip r:embed="rId50"/>
+                    <a:stretch>
+                      <a:fillRect/>
+                    </a:stretch>
+                  </pic:blipFill>
+                  <pic:spPr>
+                    <a:xfrm>
+                      <a:off x="0" y="0"/>
+                      <a:ext cx="5400040" cy="788670"/>
+                    </a:xfrm>
+                    <a:prstGeom prst="rect">
+                      <a:avLst/>
+                    </a:prstGeom>
+                  </pic:spPr>
+                </pic:pic>
+              </a:graphicData>
+            </a:graphic>
+          </wp:inline>
+        </w:drawing>
+      </w:r>
+    </w:p>
+    <w:p>
+      <w:pPr>
+        <w:jc w:val="both"/>
+      </w:pPr>
+      <w:r>
+        <w:t>El resultado de aplicar la matrixExperimento sobre la imagen da un resultado totalmente distinto:</w:t>
+      </w:r>
+    </w:p>
+    <w:p>
+      <w:pPr>
+        <w:jc w:val="both"/>
+      </w:pPr>
+      <w:r>
+        <w:t xml:space="preserve">                                                                </w:t>
+      </w:r>
+      <w:r>
+        <w:drawing>
+          <wp:inline distT="0" distB="0" distL="0" distR="0" wp14:anchorId="756B09CE" wp14:editId="1C47F868">
+            <wp:extent cx="1250041" cy="2190750"/>
+            <wp:effectExtent l="0" t="0" r="7620" b="0"/>
+            <wp:docPr id="446486699" name="Picture 1"/>
+            <wp:cNvGraphicFramePr>
+              <a:graphicFrameLocks xmlns:a="http://schemas.openxmlformats.org/drawingml/2006/main" noChangeAspect="1"/>
+            </wp:cNvGraphicFramePr>
+            <a:graphic xmlns:a="http://schemas.openxmlformats.org/drawingml/2006/main">
+              <a:graphicData uri="http://schemas.openxmlformats.org/drawingml/2006/picture">
+                <pic:pic xmlns:pic="http://schemas.openxmlformats.org/drawingml/2006/picture">
+                  <pic:nvPicPr>
+                    <pic:cNvPr id="446486699" name=""/>
+                    <pic:cNvPicPr/>
+                  </pic:nvPicPr>
+                  <pic:blipFill>
+                    <a:blip r:embed="rId51"/>
+                    <a:stretch>
+                      <a:fillRect/>
+                    </a:stretch>
+                  </pic:blipFill>
+                  <pic:spPr>
+                    <a:xfrm>
+                      <a:off x="0" y="0"/>
+                      <a:ext cx="1259038" cy="2206517"/>
+                    </a:xfrm>
+                    <a:prstGeom prst="rect">
+                      <a:avLst/>
+                    </a:prstGeom>
+                  </pic:spPr>
+                </pic:pic>
+              </a:graphicData>
+            </a:graphic>
+          </wp:inline>
+        </w:drawing>
+      </w:r>
+    </w:p>
+    <w:p>
+      <w:pPr>
+        <w:jc w:val="both"/>
+      </w:pPr>
+    </w:p>
+    <w:p>
+      <w:pPr>
+        <w:rPr>
+          <w:b/>
+          <w:bCs/>
+        </w:rPr>
+      </w:pPr>
+      <w:r>
+        <w:rPr>
+          <w:b/>
+          <w:bCs/>
+        </w:rPr>
+        <w:t>Subapartado b.</w:t>
+      </w:r>
+      <w:r>
+        <w:rPr>
+          <w:b/>
+          <w:bCs/>
+        </w:rPr>
+        <w:t>3</w:t>
+      </w:r>
+    </w:p>
+    <w:p>
+      <w:pPr>
+        <w:rPr>
+          <w:b/>
+          <w:bCs/>
+        </w:rPr>
+      </w:pPr>
+    </w:p>
+    <w:p>
+      <w:pPr>
+        <w:rPr>
+          <w:b/>
+          <w:bCs/>
+        </w:rPr>
+      </w:pPr>
+    </w:p>
+    <w:p>
+      <w:pPr>
+        <w:rPr>
+          <w:b/>
+          <w:bCs/>
+        </w:rPr>
+      </w:pPr>
+    </w:p>
+    <w:p>
+      <w:pPr>
+        <w:rPr>
+          <w:b/>
+          <w:bCs/>
+        </w:rPr>
+      </w:pPr>
     </w:p>
     <w:p>
       <w:pPr>
@@ -4860,11 +6240,11 @@
           <w:numId w:val="19"/>
         </w:numPr>
       </w:pPr>
-      <w:bookmarkStart w:id="7" w:name="_Toc147415907"/>
+      <w:bookmarkStart w:id="7" w:name="_Toc149632462"/>
+      <w:r>
+        <w:t>Apartado e</w:t>
+      </w:r>
       <w:bookmarkEnd w:id="7"/>
-      <w:r>
-        <w:t>Apartado e</w:t>
-      </w:r>
     </w:p>
     <w:p>
       <w:pPr>
@@ -4892,18 +6272,7 @@
           <w:szCs w:val="27"/>
           <w:lang w:eastAsia="en-GB"/>
         </w:rPr>
-        <w:t xml:space="preserve">La operación que describes es una transformación no lineal, ya que no puede ser representada por una matriz de transformación lineal. En una transformación lineal, las líneas rectas se mantienen rectas después de la transformación y los puntos de origen y destino se relacionan mediante una matriz de transformación constante. En tu caso, la transformación implica una compresión y expansión no uniforme en </w:t>
-      </w:r>
-      <w:r>
-        <w:rPr>
-          <w:rFonts w:ascii="Segoe UI" w:eastAsia="Times New Roman" w:hAnsi="Segoe UI" w:cs="Segoe UI"/>
-          <w:color w:val="FFFFFF"/>
-          <w:sz w:val="27"/>
-          <w:szCs w:val="27"/>
-          <w:lang w:eastAsia="en-GB"/>
-        </w:rPr>
-        <w:lastRenderedPageBreak/>
-        <w:t>diferentes partes de la imagen, lo cual no puede ser representado de manera lineal.</w:t>
+        <w:t>La operación que describes es una transformación no lineal, ya que no puede ser representada por una matriz de transformación lineal. En una transformación lineal, las líneas rectas se mantienen rectas después de la transformación y los puntos de origen y destino se relacionan mediante una matriz de transformación constante. En tu caso, la transformación implica una compresión y expansión no uniforme en diferentes partes de la imagen, lo cual no puede ser representado de manera lineal.</w:t>
       </w:r>
     </w:p>
     <w:p>
@@ -4932,6 +6301,7 @@
           <w:szCs w:val="27"/>
           <w:lang w:eastAsia="en-GB"/>
         </w:rPr>
+        <w:lastRenderedPageBreak/>
         <w:t xml:space="preserve">Para realizar esta operación, debes utilizar </w:t>
       </w:r>
       <w:r>
@@ -5115,8 +6485,8 @@
     </w:p>
     <w:p/>
     <w:sectPr>
-      <w:headerReference w:type="default" r:id="rId38"/>
-      <w:footerReference w:type="default" r:id="rId39"/>
+      <w:headerReference w:type="default" r:id="rId52"/>
+      <w:footerReference w:type="default" r:id="rId53"/>
       <w:pgSz w:w="11906" w:h="16838"/>
       <w:pgMar w:top="1417" w:right="1701" w:bottom="1417" w:left="1701" w:header="708" w:footer="708" w:gutter="0"/>
       <w:pgNumType w:start="0"/>
@@ -5506,6 +6876,95 @@
     </w:lvl>
   </w:abstractNum>
   <w:abstractNum w:abstractNumId="1" w15:restartNumberingAfterBreak="0">
+    <w:nsid w:val="04806020"/>
+    <w:multiLevelType w:val="hybridMultilevel"/>
+    <w:tmpl w:val="9C525FE4"/>
+    <w:lvl w:ilvl="0" w:tplc="0809000F">
+      <w:start w:val="1"/>
+      <w:numFmt w:val="decimal"/>
+      <w:lvlText w:val="%1."/>
+      <w:lvlJc w:val="left"/>
+      <w:pPr>
+        <w:ind w:left="720" w:hanging="360"/>
+      </w:pPr>
+      <w:rPr>
+        <w:rFonts w:hint="default"/>
+      </w:rPr>
+    </w:lvl>
+    <w:lvl w:ilvl="1" w:tplc="08090019" w:tentative="1">
+      <w:start w:val="1"/>
+      <w:numFmt w:val="lowerLetter"/>
+      <w:lvlText w:val="%2."/>
+      <w:lvlJc w:val="left"/>
+      <w:pPr>
+        <w:ind w:left="1440" w:hanging="360"/>
+      </w:pPr>
+    </w:lvl>
+    <w:lvl w:ilvl="2" w:tplc="0809001B" w:tentative="1">
+      <w:start w:val="1"/>
+      <w:numFmt w:val="lowerRoman"/>
+      <w:lvlText w:val="%3."/>
+      <w:lvlJc w:val="right"/>
+      <w:pPr>
+        <w:ind w:left="2160" w:hanging="180"/>
+      </w:pPr>
+    </w:lvl>
+    <w:lvl w:ilvl="3" w:tplc="0809000F" w:tentative="1">
+      <w:start w:val="1"/>
+      <w:numFmt w:val="decimal"/>
+      <w:lvlText w:val="%4."/>
+      <w:lvlJc w:val="left"/>
+      <w:pPr>
+        <w:ind w:left="2880" w:hanging="360"/>
+      </w:pPr>
+    </w:lvl>
+    <w:lvl w:ilvl="4" w:tplc="08090019" w:tentative="1">
+      <w:start w:val="1"/>
+      <w:numFmt w:val="lowerLetter"/>
+      <w:lvlText w:val="%5."/>
+      <w:lvlJc w:val="left"/>
+      <w:pPr>
+        <w:ind w:left="3600" w:hanging="360"/>
+      </w:pPr>
+    </w:lvl>
+    <w:lvl w:ilvl="5" w:tplc="0809001B" w:tentative="1">
+      <w:start w:val="1"/>
+      <w:numFmt w:val="lowerRoman"/>
+      <w:lvlText w:val="%6."/>
+      <w:lvlJc w:val="right"/>
+      <w:pPr>
+        <w:ind w:left="4320" w:hanging="180"/>
+      </w:pPr>
+    </w:lvl>
+    <w:lvl w:ilvl="6" w:tplc="0809000F" w:tentative="1">
+      <w:start w:val="1"/>
+      <w:numFmt w:val="decimal"/>
+      <w:lvlText w:val="%7."/>
+      <w:lvlJc w:val="left"/>
+      <w:pPr>
+        <w:ind w:left="5040" w:hanging="360"/>
+      </w:pPr>
+    </w:lvl>
+    <w:lvl w:ilvl="7" w:tplc="08090019" w:tentative="1">
+      <w:start w:val="1"/>
+      <w:numFmt w:val="lowerLetter"/>
+      <w:lvlText w:val="%8."/>
+      <w:lvlJc w:val="left"/>
+      <w:pPr>
+        <w:ind w:left="5760" w:hanging="360"/>
+      </w:pPr>
+    </w:lvl>
+    <w:lvl w:ilvl="8" w:tplc="0809001B" w:tentative="1">
+      <w:start w:val="1"/>
+      <w:numFmt w:val="lowerRoman"/>
+      <w:lvlText w:val="%9."/>
+      <w:lvlJc w:val="right"/>
+      <w:pPr>
+        <w:ind w:left="6480" w:hanging="180"/>
+      </w:pPr>
+    </w:lvl>
+  </w:abstractNum>
+  <w:abstractNum w:abstractNumId="2" w15:restartNumberingAfterBreak="0">
     <w:nsid w:val="06B92372"/>
     <w:multiLevelType w:val="hybridMultilevel"/>
     <w:tmpl w:val="FF6EB250"/>
@@ -5618,7 +7077,7 @@
       </w:rPr>
     </w:lvl>
   </w:abstractNum>
-  <w:abstractNum w:abstractNumId="2" w15:restartNumberingAfterBreak="0">
+  <w:abstractNum w:abstractNumId="3" w15:restartNumberingAfterBreak="0">
     <w:nsid w:val="07B26513"/>
     <w:multiLevelType w:val="multilevel"/>
     <w:tmpl w:val="8230EF62"/>
@@ -5739,7 +7198,7 @@
       </w:rPr>
     </w:lvl>
   </w:abstractNum>
-  <w:abstractNum w:abstractNumId="3" w15:restartNumberingAfterBreak="0">
+  <w:abstractNum w:abstractNumId="4" w15:restartNumberingAfterBreak="0">
     <w:nsid w:val="0D396770"/>
     <w:multiLevelType w:val="hybridMultilevel"/>
     <w:tmpl w:val="E752CDDA"/>
@@ -5852,7 +7311,7 @@
       </w:rPr>
     </w:lvl>
   </w:abstractNum>
-  <w:abstractNum w:abstractNumId="4" w15:restartNumberingAfterBreak="0">
+  <w:abstractNum w:abstractNumId="5" w15:restartNumberingAfterBreak="0">
     <w:nsid w:val="1490094F"/>
     <w:multiLevelType w:val="hybridMultilevel"/>
     <w:tmpl w:val="EF08BB72"/>
@@ -5964,7 +7423,7 @@
       </w:rPr>
     </w:lvl>
   </w:abstractNum>
-  <w:abstractNum w:abstractNumId="5" w15:restartNumberingAfterBreak="0">
+  <w:abstractNum w:abstractNumId="6" w15:restartNumberingAfterBreak="0">
     <w:nsid w:val="1AAC5F95"/>
     <w:multiLevelType w:val="hybridMultilevel"/>
     <w:tmpl w:val="47EEFA72"/>
@@ -6077,7 +7536,120 @@
       </w:rPr>
     </w:lvl>
   </w:abstractNum>
-  <w:abstractNum w:abstractNumId="6" w15:restartNumberingAfterBreak="0">
+  <w:abstractNum w:abstractNumId="7" w15:restartNumberingAfterBreak="0">
+    <w:nsid w:val="21630B28"/>
+    <w:multiLevelType w:val="hybridMultilevel"/>
+    <w:tmpl w:val="670E0506"/>
+    <w:lvl w:ilvl="0" w:tplc="08090001">
+      <w:start w:val="1"/>
+      <w:numFmt w:val="bullet"/>
+      <w:lvlText w:val=""/>
+      <w:lvlJc w:val="left"/>
+      <w:pPr>
+        <w:ind w:left="720" w:hanging="360"/>
+      </w:pPr>
+      <w:rPr>
+        <w:rFonts w:ascii="Symbol" w:hAnsi="Symbol" w:hint="default"/>
+      </w:rPr>
+    </w:lvl>
+    <w:lvl w:ilvl="1" w:tplc="08090003" w:tentative="1">
+      <w:start w:val="1"/>
+      <w:numFmt w:val="bullet"/>
+      <w:lvlText w:val="o"/>
+      <w:lvlJc w:val="left"/>
+      <w:pPr>
+        <w:ind w:left="1440" w:hanging="360"/>
+      </w:pPr>
+      <w:rPr>
+        <w:rFonts w:ascii="Courier New" w:hAnsi="Courier New" w:cs="Courier New" w:hint="default"/>
+      </w:rPr>
+    </w:lvl>
+    <w:lvl w:ilvl="2" w:tplc="08090005" w:tentative="1">
+      <w:start w:val="1"/>
+      <w:numFmt w:val="bullet"/>
+      <w:lvlText w:val=""/>
+      <w:lvlJc w:val="left"/>
+      <w:pPr>
+        <w:ind w:left="2160" w:hanging="360"/>
+      </w:pPr>
+      <w:rPr>
+        <w:rFonts w:ascii="Wingdings" w:hAnsi="Wingdings" w:hint="default"/>
+      </w:rPr>
+    </w:lvl>
+    <w:lvl w:ilvl="3" w:tplc="08090001" w:tentative="1">
+      <w:start w:val="1"/>
+      <w:numFmt w:val="bullet"/>
+      <w:lvlText w:val=""/>
+      <w:lvlJc w:val="left"/>
+      <w:pPr>
+        <w:ind w:left="2880" w:hanging="360"/>
+      </w:pPr>
+      <w:rPr>
+        <w:rFonts w:ascii="Symbol" w:hAnsi="Symbol" w:hint="default"/>
+      </w:rPr>
+    </w:lvl>
+    <w:lvl w:ilvl="4" w:tplc="08090003" w:tentative="1">
+      <w:start w:val="1"/>
+      <w:numFmt w:val="bullet"/>
+      <w:lvlText w:val="o"/>
+      <w:lvlJc w:val="left"/>
+      <w:pPr>
+        <w:ind w:left="3600" w:hanging="360"/>
+      </w:pPr>
+      <w:rPr>
+        <w:rFonts w:ascii="Courier New" w:hAnsi="Courier New" w:cs="Courier New" w:hint="default"/>
+      </w:rPr>
+    </w:lvl>
+    <w:lvl w:ilvl="5" w:tplc="08090005" w:tentative="1">
+      <w:start w:val="1"/>
+      <w:numFmt w:val="bullet"/>
+      <w:lvlText w:val=""/>
+      <w:lvlJc w:val="left"/>
+      <w:pPr>
+        <w:ind w:left="4320" w:hanging="360"/>
+      </w:pPr>
+      <w:rPr>
+        <w:rFonts w:ascii="Wingdings" w:hAnsi="Wingdings" w:hint="default"/>
+      </w:rPr>
+    </w:lvl>
+    <w:lvl w:ilvl="6" w:tplc="08090001" w:tentative="1">
+      <w:start w:val="1"/>
+      <w:numFmt w:val="bullet"/>
+      <w:lvlText w:val=""/>
+      <w:lvlJc w:val="left"/>
+      <w:pPr>
+        <w:ind w:left="5040" w:hanging="360"/>
+      </w:pPr>
+      <w:rPr>
+        <w:rFonts w:ascii="Symbol" w:hAnsi="Symbol" w:hint="default"/>
+      </w:rPr>
+    </w:lvl>
+    <w:lvl w:ilvl="7" w:tplc="08090003" w:tentative="1">
+      <w:start w:val="1"/>
+      <w:numFmt w:val="bullet"/>
+      <w:lvlText w:val="o"/>
+      <w:lvlJc w:val="left"/>
+      <w:pPr>
+        <w:ind w:left="5760" w:hanging="360"/>
+      </w:pPr>
+      <w:rPr>
+        <w:rFonts w:ascii="Courier New" w:hAnsi="Courier New" w:cs="Courier New" w:hint="default"/>
+      </w:rPr>
+    </w:lvl>
+    <w:lvl w:ilvl="8" w:tplc="08090005" w:tentative="1">
+      <w:start w:val="1"/>
+      <w:numFmt w:val="bullet"/>
+      <w:lvlText w:val=""/>
+      <w:lvlJc w:val="left"/>
+      <w:pPr>
+        <w:ind w:left="6480" w:hanging="360"/>
+      </w:pPr>
+      <w:rPr>
+        <w:rFonts w:ascii="Wingdings" w:hAnsi="Wingdings" w:hint="default"/>
+      </w:rPr>
+    </w:lvl>
+  </w:abstractNum>
+  <w:abstractNum w:abstractNumId="8" w15:restartNumberingAfterBreak="0">
     <w:nsid w:val="25E15938"/>
     <w:multiLevelType w:val="hybridMultilevel"/>
     <w:tmpl w:val="F33A97E2"/>
@@ -6190,7 +7762,120 @@
       </w:rPr>
     </w:lvl>
   </w:abstractNum>
-  <w:abstractNum w:abstractNumId="7" w15:restartNumberingAfterBreak="0">
+  <w:abstractNum w:abstractNumId="9" w15:restartNumberingAfterBreak="0">
+    <w:nsid w:val="34391F0A"/>
+    <w:multiLevelType w:val="hybridMultilevel"/>
+    <w:tmpl w:val="597AF16C"/>
+    <w:lvl w:ilvl="0" w:tplc="08090001">
+      <w:start w:val="1"/>
+      <w:numFmt w:val="bullet"/>
+      <w:lvlText w:val=""/>
+      <w:lvlJc w:val="left"/>
+      <w:pPr>
+        <w:ind w:left="720" w:hanging="360"/>
+      </w:pPr>
+      <w:rPr>
+        <w:rFonts w:ascii="Symbol" w:hAnsi="Symbol" w:hint="default"/>
+      </w:rPr>
+    </w:lvl>
+    <w:lvl w:ilvl="1" w:tplc="08090003" w:tentative="1">
+      <w:start w:val="1"/>
+      <w:numFmt w:val="bullet"/>
+      <w:lvlText w:val="o"/>
+      <w:lvlJc w:val="left"/>
+      <w:pPr>
+        <w:ind w:left="1440" w:hanging="360"/>
+      </w:pPr>
+      <w:rPr>
+        <w:rFonts w:ascii="Courier New" w:hAnsi="Courier New" w:cs="Courier New" w:hint="default"/>
+      </w:rPr>
+    </w:lvl>
+    <w:lvl w:ilvl="2" w:tplc="08090005" w:tentative="1">
+      <w:start w:val="1"/>
+      <w:numFmt w:val="bullet"/>
+      <w:lvlText w:val=""/>
+      <w:lvlJc w:val="left"/>
+      <w:pPr>
+        <w:ind w:left="2160" w:hanging="360"/>
+      </w:pPr>
+      <w:rPr>
+        <w:rFonts w:ascii="Wingdings" w:hAnsi="Wingdings" w:hint="default"/>
+      </w:rPr>
+    </w:lvl>
+    <w:lvl w:ilvl="3" w:tplc="08090001" w:tentative="1">
+      <w:start w:val="1"/>
+      <w:numFmt w:val="bullet"/>
+      <w:lvlText w:val=""/>
+      <w:lvlJc w:val="left"/>
+      <w:pPr>
+        <w:ind w:left="2880" w:hanging="360"/>
+      </w:pPr>
+      <w:rPr>
+        <w:rFonts w:ascii="Symbol" w:hAnsi="Symbol" w:hint="default"/>
+      </w:rPr>
+    </w:lvl>
+    <w:lvl w:ilvl="4" w:tplc="08090003" w:tentative="1">
+      <w:start w:val="1"/>
+      <w:numFmt w:val="bullet"/>
+      <w:lvlText w:val="o"/>
+      <w:lvlJc w:val="left"/>
+      <w:pPr>
+        <w:ind w:left="3600" w:hanging="360"/>
+      </w:pPr>
+      <w:rPr>
+        <w:rFonts w:ascii="Courier New" w:hAnsi="Courier New" w:cs="Courier New" w:hint="default"/>
+      </w:rPr>
+    </w:lvl>
+    <w:lvl w:ilvl="5" w:tplc="08090005" w:tentative="1">
+      <w:start w:val="1"/>
+      <w:numFmt w:val="bullet"/>
+      <w:lvlText w:val=""/>
+      <w:lvlJc w:val="left"/>
+      <w:pPr>
+        <w:ind w:left="4320" w:hanging="360"/>
+      </w:pPr>
+      <w:rPr>
+        <w:rFonts w:ascii="Wingdings" w:hAnsi="Wingdings" w:hint="default"/>
+      </w:rPr>
+    </w:lvl>
+    <w:lvl w:ilvl="6" w:tplc="08090001" w:tentative="1">
+      <w:start w:val="1"/>
+      <w:numFmt w:val="bullet"/>
+      <w:lvlText w:val=""/>
+      <w:lvlJc w:val="left"/>
+      <w:pPr>
+        <w:ind w:left="5040" w:hanging="360"/>
+      </w:pPr>
+      <w:rPr>
+        <w:rFonts w:ascii="Symbol" w:hAnsi="Symbol" w:hint="default"/>
+      </w:rPr>
+    </w:lvl>
+    <w:lvl w:ilvl="7" w:tplc="08090003" w:tentative="1">
+      <w:start w:val="1"/>
+      <w:numFmt w:val="bullet"/>
+      <w:lvlText w:val="o"/>
+      <w:lvlJc w:val="left"/>
+      <w:pPr>
+        <w:ind w:left="5760" w:hanging="360"/>
+      </w:pPr>
+      <w:rPr>
+        <w:rFonts w:ascii="Courier New" w:hAnsi="Courier New" w:cs="Courier New" w:hint="default"/>
+      </w:rPr>
+    </w:lvl>
+    <w:lvl w:ilvl="8" w:tplc="08090005" w:tentative="1">
+      <w:start w:val="1"/>
+      <w:numFmt w:val="bullet"/>
+      <w:lvlText w:val=""/>
+      <w:lvlJc w:val="left"/>
+      <w:pPr>
+        <w:ind w:left="6480" w:hanging="360"/>
+      </w:pPr>
+      <w:rPr>
+        <w:rFonts w:ascii="Wingdings" w:hAnsi="Wingdings" w:hint="default"/>
+      </w:rPr>
+    </w:lvl>
+  </w:abstractNum>
+  <w:abstractNum w:abstractNumId="10" w15:restartNumberingAfterBreak="0">
     <w:nsid w:val="354379D8"/>
     <w:multiLevelType w:val="multilevel"/>
     <w:tmpl w:val="5C34BD32"/>
@@ -6303,7 +7988,7 @@
       </w:rPr>
     </w:lvl>
   </w:abstractNum>
-  <w:abstractNum w:abstractNumId="8" w15:restartNumberingAfterBreak="0">
+  <w:abstractNum w:abstractNumId="11" w15:restartNumberingAfterBreak="0">
     <w:nsid w:val="36C5681E"/>
     <w:multiLevelType w:val="hybridMultilevel"/>
     <w:tmpl w:val="4EDE1E6A"/>
@@ -6416,7 +8101,7 @@
       </w:rPr>
     </w:lvl>
   </w:abstractNum>
-  <w:abstractNum w:abstractNumId="9" w15:restartNumberingAfterBreak="0">
+  <w:abstractNum w:abstractNumId="12" w15:restartNumberingAfterBreak="0">
     <w:nsid w:val="416B5C41"/>
     <w:multiLevelType w:val="hybridMultilevel"/>
     <w:tmpl w:val="F078F400"/>
@@ -6529,7 +8214,7 @@
       </w:rPr>
     </w:lvl>
   </w:abstractNum>
-  <w:abstractNum w:abstractNumId="10" w15:restartNumberingAfterBreak="0">
+  <w:abstractNum w:abstractNumId="13" w15:restartNumberingAfterBreak="0">
     <w:nsid w:val="49406B9C"/>
     <w:multiLevelType w:val="multilevel"/>
     <w:tmpl w:val="01F45802"/>
@@ -6654,7 +8339,7 @@
       </w:rPr>
     </w:lvl>
   </w:abstractNum>
-  <w:abstractNum w:abstractNumId="11" w15:restartNumberingAfterBreak="0">
+  <w:abstractNum w:abstractNumId="14" w15:restartNumberingAfterBreak="0">
     <w:nsid w:val="5030792D"/>
     <w:multiLevelType w:val="hybridMultilevel"/>
     <w:tmpl w:val="F7368E88"/>
@@ -6767,7 +8452,7 @@
       </w:rPr>
     </w:lvl>
   </w:abstractNum>
-  <w:abstractNum w:abstractNumId="12" w15:restartNumberingAfterBreak="0">
+  <w:abstractNum w:abstractNumId="15" w15:restartNumberingAfterBreak="0">
     <w:nsid w:val="54440F25"/>
     <w:multiLevelType w:val="hybridMultilevel"/>
     <w:tmpl w:val="41E08710"/>
@@ -6880,7 +8565,7 @@
       </w:rPr>
     </w:lvl>
   </w:abstractNum>
-  <w:abstractNum w:abstractNumId="13" w15:restartNumberingAfterBreak="0">
+  <w:abstractNum w:abstractNumId="16" w15:restartNumberingAfterBreak="0">
     <w:nsid w:val="5BCB4720"/>
     <w:multiLevelType w:val="hybridMultilevel"/>
     <w:tmpl w:val="CF3CD586"/>
@@ -6993,7 +8678,7 @@
       </w:rPr>
     </w:lvl>
   </w:abstractNum>
-  <w:abstractNum w:abstractNumId="14" w15:restartNumberingAfterBreak="0">
+  <w:abstractNum w:abstractNumId="17" w15:restartNumberingAfterBreak="0">
     <w:nsid w:val="636D061E"/>
     <w:multiLevelType w:val="hybridMultilevel"/>
     <w:tmpl w:val="F880039C"/>
@@ -7105,7 +8790,7 @@
       </w:rPr>
     </w:lvl>
   </w:abstractNum>
-  <w:abstractNum w:abstractNumId="15" w15:restartNumberingAfterBreak="0">
+  <w:abstractNum w:abstractNumId="18" w15:restartNumberingAfterBreak="0">
     <w:nsid w:val="646074D6"/>
     <w:multiLevelType w:val="multilevel"/>
     <w:tmpl w:val="BEAC7086"/>
@@ -7227,7 +8912,96 @@
       </w:rPr>
     </w:lvl>
   </w:abstractNum>
-  <w:abstractNum w:abstractNumId="16" w15:restartNumberingAfterBreak="0">
+  <w:abstractNum w:abstractNumId="19" w15:restartNumberingAfterBreak="0">
+    <w:nsid w:val="65B77B37"/>
+    <w:multiLevelType w:val="hybridMultilevel"/>
+    <w:tmpl w:val="D2606C2E"/>
+    <w:lvl w:ilvl="0" w:tplc="0809000F">
+      <w:start w:val="1"/>
+      <w:numFmt w:val="decimal"/>
+      <w:lvlText w:val="%1."/>
+      <w:lvlJc w:val="left"/>
+      <w:pPr>
+        <w:ind w:left="720" w:hanging="360"/>
+      </w:pPr>
+      <w:rPr>
+        <w:rFonts w:hint="default"/>
+      </w:rPr>
+    </w:lvl>
+    <w:lvl w:ilvl="1" w:tplc="08090019" w:tentative="1">
+      <w:start w:val="1"/>
+      <w:numFmt w:val="lowerLetter"/>
+      <w:lvlText w:val="%2."/>
+      <w:lvlJc w:val="left"/>
+      <w:pPr>
+        <w:ind w:left="1440" w:hanging="360"/>
+      </w:pPr>
+    </w:lvl>
+    <w:lvl w:ilvl="2" w:tplc="0809001B" w:tentative="1">
+      <w:start w:val="1"/>
+      <w:numFmt w:val="lowerRoman"/>
+      <w:lvlText w:val="%3."/>
+      <w:lvlJc w:val="right"/>
+      <w:pPr>
+        <w:ind w:left="2160" w:hanging="180"/>
+      </w:pPr>
+    </w:lvl>
+    <w:lvl w:ilvl="3" w:tplc="0809000F" w:tentative="1">
+      <w:start w:val="1"/>
+      <w:numFmt w:val="decimal"/>
+      <w:lvlText w:val="%4."/>
+      <w:lvlJc w:val="left"/>
+      <w:pPr>
+        <w:ind w:left="2880" w:hanging="360"/>
+      </w:pPr>
+    </w:lvl>
+    <w:lvl w:ilvl="4" w:tplc="08090019" w:tentative="1">
+      <w:start w:val="1"/>
+      <w:numFmt w:val="lowerLetter"/>
+      <w:lvlText w:val="%5."/>
+      <w:lvlJc w:val="left"/>
+      <w:pPr>
+        <w:ind w:left="3600" w:hanging="360"/>
+      </w:pPr>
+    </w:lvl>
+    <w:lvl w:ilvl="5" w:tplc="0809001B" w:tentative="1">
+      <w:start w:val="1"/>
+      <w:numFmt w:val="lowerRoman"/>
+      <w:lvlText w:val="%6."/>
+      <w:lvlJc w:val="right"/>
+      <w:pPr>
+        <w:ind w:left="4320" w:hanging="180"/>
+      </w:pPr>
+    </w:lvl>
+    <w:lvl w:ilvl="6" w:tplc="0809000F" w:tentative="1">
+      <w:start w:val="1"/>
+      <w:numFmt w:val="decimal"/>
+      <w:lvlText w:val="%7."/>
+      <w:lvlJc w:val="left"/>
+      <w:pPr>
+        <w:ind w:left="5040" w:hanging="360"/>
+      </w:pPr>
+    </w:lvl>
+    <w:lvl w:ilvl="7" w:tplc="08090019" w:tentative="1">
+      <w:start w:val="1"/>
+      <w:numFmt w:val="lowerLetter"/>
+      <w:lvlText w:val="%8."/>
+      <w:lvlJc w:val="left"/>
+      <w:pPr>
+        <w:ind w:left="5760" w:hanging="360"/>
+      </w:pPr>
+    </w:lvl>
+    <w:lvl w:ilvl="8" w:tplc="0809001B" w:tentative="1">
+      <w:start w:val="1"/>
+      <w:numFmt w:val="lowerRoman"/>
+      <w:lvlText w:val="%9."/>
+      <w:lvlJc w:val="right"/>
+      <w:pPr>
+        <w:ind w:left="6480" w:hanging="180"/>
+      </w:pPr>
+    </w:lvl>
+  </w:abstractNum>
+  <w:abstractNum w:abstractNumId="20" w15:restartNumberingAfterBreak="0">
     <w:nsid w:val="7EFD7B24"/>
     <w:multiLevelType w:val="multilevel"/>
     <w:tmpl w:val="2522E878"/>
@@ -7348,50 +9122,139 @@
       </w:rPr>
     </w:lvl>
   </w:abstractNum>
+  <w:abstractNum w:abstractNumId="21" w15:restartNumberingAfterBreak="0">
+    <w:nsid w:val="7FEC4ABC"/>
+    <w:multiLevelType w:val="hybridMultilevel"/>
+    <w:tmpl w:val="0B924060"/>
+    <w:lvl w:ilvl="0" w:tplc="0809000F">
+      <w:start w:val="1"/>
+      <w:numFmt w:val="decimal"/>
+      <w:lvlText w:val="%1."/>
+      <w:lvlJc w:val="left"/>
+      <w:pPr>
+        <w:ind w:left="720" w:hanging="360"/>
+      </w:pPr>
+      <w:rPr>
+        <w:rFonts w:hint="default"/>
+      </w:rPr>
+    </w:lvl>
+    <w:lvl w:ilvl="1" w:tplc="08090019" w:tentative="1">
+      <w:start w:val="1"/>
+      <w:numFmt w:val="lowerLetter"/>
+      <w:lvlText w:val="%2."/>
+      <w:lvlJc w:val="left"/>
+      <w:pPr>
+        <w:ind w:left="1440" w:hanging="360"/>
+      </w:pPr>
+    </w:lvl>
+    <w:lvl w:ilvl="2" w:tplc="0809001B" w:tentative="1">
+      <w:start w:val="1"/>
+      <w:numFmt w:val="lowerRoman"/>
+      <w:lvlText w:val="%3."/>
+      <w:lvlJc w:val="right"/>
+      <w:pPr>
+        <w:ind w:left="2160" w:hanging="180"/>
+      </w:pPr>
+    </w:lvl>
+    <w:lvl w:ilvl="3" w:tplc="0809000F" w:tentative="1">
+      <w:start w:val="1"/>
+      <w:numFmt w:val="decimal"/>
+      <w:lvlText w:val="%4."/>
+      <w:lvlJc w:val="left"/>
+      <w:pPr>
+        <w:ind w:left="2880" w:hanging="360"/>
+      </w:pPr>
+    </w:lvl>
+    <w:lvl w:ilvl="4" w:tplc="08090019" w:tentative="1">
+      <w:start w:val="1"/>
+      <w:numFmt w:val="lowerLetter"/>
+      <w:lvlText w:val="%5."/>
+      <w:lvlJc w:val="left"/>
+      <w:pPr>
+        <w:ind w:left="3600" w:hanging="360"/>
+      </w:pPr>
+    </w:lvl>
+    <w:lvl w:ilvl="5" w:tplc="0809001B" w:tentative="1">
+      <w:start w:val="1"/>
+      <w:numFmt w:val="lowerRoman"/>
+      <w:lvlText w:val="%6."/>
+      <w:lvlJc w:val="right"/>
+      <w:pPr>
+        <w:ind w:left="4320" w:hanging="180"/>
+      </w:pPr>
+    </w:lvl>
+    <w:lvl w:ilvl="6" w:tplc="0809000F" w:tentative="1">
+      <w:start w:val="1"/>
+      <w:numFmt w:val="decimal"/>
+      <w:lvlText w:val="%7."/>
+      <w:lvlJc w:val="left"/>
+      <w:pPr>
+        <w:ind w:left="5040" w:hanging="360"/>
+      </w:pPr>
+    </w:lvl>
+    <w:lvl w:ilvl="7" w:tplc="08090019" w:tentative="1">
+      <w:start w:val="1"/>
+      <w:numFmt w:val="lowerLetter"/>
+      <w:lvlText w:val="%8."/>
+      <w:lvlJc w:val="left"/>
+      <w:pPr>
+        <w:ind w:left="5760" w:hanging="360"/>
+      </w:pPr>
+    </w:lvl>
+    <w:lvl w:ilvl="8" w:tplc="0809001B" w:tentative="1">
+      <w:start w:val="1"/>
+      <w:numFmt w:val="lowerRoman"/>
+      <w:lvlText w:val="%9."/>
+      <w:lvlJc w:val="right"/>
+      <w:pPr>
+        <w:ind w:left="6480" w:hanging="180"/>
+      </w:pPr>
+    </w:lvl>
+  </w:abstractNum>
   <w:num w:numId="1" w16cid:durableId="1777602665">
-    <w:abstractNumId w:val="10"/>
+    <w:abstractNumId w:val="13"/>
   </w:num>
   <w:num w:numId="2" w16cid:durableId="1261182757">
-    <w:abstractNumId w:val="13"/>
+    <w:abstractNumId w:val="16"/>
   </w:num>
   <w:num w:numId="3" w16cid:durableId="123348971">
     <w:abstractNumId w:val="0"/>
   </w:num>
   <w:num w:numId="4" w16cid:durableId="1476677596">
+    <w:abstractNumId w:val="18"/>
+  </w:num>
+  <w:num w:numId="5" w16cid:durableId="350495849">
+    <w:abstractNumId w:val="6"/>
+  </w:num>
+  <w:num w:numId="6" w16cid:durableId="508445380">
+    <w:abstractNumId w:val="11"/>
+  </w:num>
+  <w:num w:numId="7" w16cid:durableId="1861890804">
     <w:abstractNumId w:val="15"/>
   </w:num>
-  <w:num w:numId="5" w16cid:durableId="350495849">
-    <w:abstractNumId w:val="5"/>
+  <w:num w:numId="8" w16cid:durableId="1407150283">
+    <w:abstractNumId w:val="20"/>
   </w:num>
-  <w:num w:numId="6" w16cid:durableId="508445380">
+  <w:num w:numId="9" w16cid:durableId="526524842">
     <w:abstractNumId w:val="8"/>
   </w:num>
-  <w:num w:numId="7" w16cid:durableId="1861890804">
+  <w:num w:numId="10" w16cid:durableId="918827148">
+    <w:abstractNumId w:val="10"/>
+  </w:num>
+  <w:num w:numId="11" w16cid:durableId="1017120093">
+    <w:abstractNumId w:val="2"/>
+  </w:num>
+  <w:num w:numId="12" w16cid:durableId="205605897">
     <w:abstractNumId w:val="12"/>
   </w:num>
-  <w:num w:numId="8" w16cid:durableId="1407150283">
-    <w:abstractNumId w:val="16"/>
-  </w:num>
-  <w:num w:numId="9" w16cid:durableId="526524842">
-    <w:abstractNumId w:val="6"/>
-  </w:num>
-  <w:num w:numId="10" w16cid:durableId="918827148">
-    <w:abstractNumId w:val="7"/>
-  </w:num>
-  <w:num w:numId="11" w16cid:durableId="1017120093">
-    <w:abstractNumId w:val="1"/>
-  </w:num>
-  <w:num w:numId="12" w16cid:durableId="205605897">
-    <w:abstractNumId w:val="9"/>
-  </w:num>
   <w:num w:numId="13" w16cid:durableId="618799084">
-    <w:abstractNumId w:val="11"/>
+    <w:abstractNumId w:val="14"/>
   </w:num>
   <w:num w:numId="14" w16cid:durableId="276957215">
-    <w:abstractNumId w:val="2"/>
+    <w:abstractNumId w:val="3"/>
   </w:num>
   <w:num w:numId="15" w16cid:durableId="1424496303">
-    <w:abstractNumId w:val="10"/>
+    <w:abstractNumId w:val="13"/>
     <w:lvlOverride w:ilvl="0">
       <w:startOverride w:val="2"/>
     </w:lvlOverride>
@@ -7421,22 +9284,37 @@
     </w:lvlOverride>
   </w:num>
   <w:num w:numId="16" w16cid:durableId="101918085">
-    <w:abstractNumId w:val="15"/>
+    <w:abstractNumId w:val="18"/>
   </w:num>
   <w:num w:numId="17" w16cid:durableId="168373650">
-    <w:abstractNumId w:val="3"/>
+    <w:abstractNumId w:val="4"/>
   </w:num>
   <w:num w:numId="18" w16cid:durableId="304436715">
-    <w:abstractNumId w:val="4"/>
+    <w:abstractNumId w:val="5"/>
   </w:num>
   <w:num w:numId="19" w16cid:durableId="1479103615">
-    <w:abstractNumId w:val="10"/>
+    <w:abstractNumId w:val="13"/>
     <w:lvlOverride w:ilvl="0">
       <w:startOverride w:val="1"/>
     </w:lvlOverride>
   </w:num>
   <w:num w:numId="20" w16cid:durableId="1828202358">
-    <w:abstractNumId w:val="14"/>
+    <w:abstractNumId w:val="17"/>
+  </w:num>
+  <w:num w:numId="21" w16cid:durableId="1122453732">
+    <w:abstractNumId w:val="7"/>
+  </w:num>
+  <w:num w:numId="22" w16cid:durableId="650134290">
+    <w:abstractNumId w:val="1"/>
+  </w:num>
+  <w:num w:numId="23" w16cid:durableId="288976108">
+    <w:abstractNumId w:val="19"/>
+  </w:num>
+  <w:num w:numId="24" w16cid:durableId="1596474919">
+    <w:abstractNumId w:val="21"/>
+  </w:num>
+  <w:num w:numId="25" w16cid:durableId="1684748959">
+    <w:abstractNumId w:val="9"/>
   </w:num>
   <w:numIdMacAtCleanup w:val="15"/>
 </w:numbering>

</xml_diff>